<commit_message>
Update format in the doc
</commit_message>
<xml_diff>
--- a/CV_Professional.docx
+++ b/CV_Professional.docx
@@ -148,7 +148,7 @@
                   <v:h position="#0,#1"/>
                 </v:handles>
               </v:shapetype>
-              <v:shape id="Balão de Fala: Retângulo 10" o:spid="_x0000_s1026" type="#_x0000_t61" style="position:absolute;margin-left:.4pt;margin-top:-37.25pt;width:296.4pt;height:45.4pt;z-index:251922432;visibility:visible;mso-wrap-style:square;mso-width-percent:0;mso-height-percent:0;mso-wrap-distance-left:9pt;mso-wrap-distance-top:0;mso-wrap-distance-right:9pt;mso-wrap-distance-bottom:0;mso-position-horizontal:absolute;mso-position-horizontal-relative:page;mso-position-vertical:absolute;mso-position-vertical-relative:text;mso-width-percent:0;mso-height-percent:0;mso-width-relative:margin;mso-height-relative:margin;v-text-anchor:top" o:gfxdata="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" adj="6722,19473" fillcolor="#002060" strokecolor="#1f3763 [1604]" strokeweight="1pt">
+              <v:shape id="Balão de Fala: Retângulo 10" o:spid="_x0000_s1026" type="#_x0000_t61" style="position:absolute;margin-left:.4pt;margin-top:-37.25pt;width:296.4pt;height:45.4pt;z-index:251922432;visibility:visible;mso-wrap-style:square;mso-width-percent:0;mso-height-percent:0;mso-wrap-distance-left:9pt;mso-wrap-distance-top:0;mso-wrap-distance-right:9pt;mso-wrap-distance-bottom:0;mso-position-horizontal:absolute;mso-position-horizontal-relative:page;mso-position-vertical:absolute;mso-position-vertical-relative:text;mso-width-percent:0;mso-height-percent:0;mso-width-relative:margin;mso-height-relative:margin;v-text-anchor:top" o:gfxdata="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" adj="6722,19473" fillcolor="#002060" strokecolor="#1f3763 [1604]" strokeweight="1pt">
                 <v:textbox>
                   <w:txbxContent>
                     <w:p>
@@ -261,7 +261,7 @@
                   <v:h position="#0,topLeft" xrange="0,21600"/>
                 </v:handles>
               </v:shapetype>
-              <v:shape id="Triangle 20" o:spid="_x0000_s1026" type="#_x0000_t5" style="position:absolute;margin-left:-2.8pt;margin-top:1.65pt;width:22.25pt;height:13.8pt;rotation:180;z-index:251916288;visibility:visible;mso-wrap-style:square;mso-width-percent:0;mso-height-percent:0;mso-wrap-distance-left:9pt;mso-wrap-distance-top:0;mso-wrap-distance-right:9pt;mso-wrap-distance-bottom:0;mso-position-horizontal:absolute;mso-position-horizontal-relative:text;mso-position-vertical:absolute;mso-position-vertical-relative:text;mso-width-percent:0;mso-height-percent:0;mso-width-relative:margin;mso-height-relative:margin;v-text-anchor:middle" o:gfxdata="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" adj="12413" fillcolor="#002060" stroked="f" strokeweight="1pt"/>
+              <v:shape id="Triangle 20" o:spid="_x0000_s1026" type="#_x0000_t5" style="position:absolute;margin-left:-2.8pt;margin-top:1.65pt;width:22.25pt;height:13.8pt;rotation:180;z-index:251916288;visibility:visible;mso-wrap-style:square;mso-width-percent:0;mso-height-percent:0;mso-wrap-distance-left:9pt;mso-wrap-distance-top:0;mso-wrap-distance-right:9pt;mso-wrap-distance-bottom:0;mso-position-horizontal:absolute;mso-position-horizontal-relative:text;mso-position-vertical:absolute;mso-position-vertical-relative:text;mso-width-percent:0;mso-height-percent:0;mso-width-relative:margin;mso-height-relative:margin;v-text-anchor:middle" o:gfxdata="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" adj="12413" fillcolor="#002060" stroked="f" strokeweight="1pt"/>
             </w:pict>
           </mc:Fallback>
         </mc:AlternateContent>
@@ -388,7 +388,7 @@
                 <v:stroke joinstyle="miter"/>
                 <v:path gradientshapeok="t" o:connecttype="rect"/>
               </v:shapetype>
-              <v:shape id="Caixa de Texto 2" o:spid="_x0000_s1027" type="#_x0000_t202" style="position:absolute;margin-left:309pt;margin-top:31.55pt;width:280.3pt;height:53.15pt;z-index:251659264;visibility:visible;mso-wrap-style:square;mso-width-percent:0;mso-height-percent:0;mso-wrap-distance-left:9pt;mso-wrap-distance-top:3.6pt;mso-wrap-distance-right:9pt;mso-wrap-distance-bottom:3.6pt;mso-position-horizontal:absolute;mso-position-horizontal-relative:page;mso-position-vertical:absolute;mso-position-vertical-relative:text;mso-width-percent:0;mso-height-percent:0;mso-width-relative:margin;mso-height-relative:margin;v-text-anchor:top" o:gfxdata="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" strokecolor="white [3212]">
+              <v:shape id="Caixa de Texto 2" o:spid="_x0000_s1027" type="#_x0000_t202" style="position:absolute;margin-left:309pt;margin-top:31.55pt;width:280.3pt;height:53.15pt;z-index:251659264;visibility:visible;mso-wrap-style:square;mso-width-percent:0;mso-height-percent:0;mso-wrap-distance-left:9pt;mso-wrap-distance-top:3.6pt;mso-wrap-distance-right:9pt;mso-wrap-distance-bottom:3.6pt;mso-position-horizontal:absolute;mso-position-horizontal-relative:page;mso-position-vertical:absolute;mso-position-vertical-relative:text;mso-width-percent:0;mso-height-percent:0;mso-width-relative:margin;mso-height-relative:margin;v-text-anchor:top" o:gfxdata="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" strokecolor="white [3212]">
                 <v:textbox>
                   <w:txbxContent>
                     <w:p>
@@ -522,7 +522,7 @@
           </mc:Choice>
           <mc:Fallback>
             <w:pict>
-              <v:shape w14:anchorId="5A0E9780" id="Caixa de Texto 249" o:spid="_x0000_s1028" type="#_x0000_t202" style="position:absolute;margin-left:273.8pt;margin-top:-8.5pt;width:135.3pt;height:44.9pt;z-index:251888640;visibility:visible;mso-wrap-style:square;mso-width-percent:0;mso-height-percent:0;mso-wrap-distance-left:9pt;mso-wrap-distance-top:0;mso-wrap-distance-right:9pt;mso-wrap-distance-bottom:0;mso-position-horizontal:absolute;mso-position-horizontal-relative:text;mso-position-vertical:absolute;mso-position-vertical-relative:text;mso-width-percent:0;mso-height-percent:0;mso-width-relative:margin;mso-height-relative:margin;v-text-anchor:top" o:gfxdata="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" fillcolor="white [3201]" strokecolor="white [3212]" strokeweight=".5pt">
+              <v:shape w14:anchorId="5A0E9780" id="Caixa de Texto 249" o:spid="_x0000_s1028" type="#_x0000_t202" style="position:absolute;margin-left:273.8pt;margin-top:-8.5pt;width:135.3pt;height:44.9pt;z-index:251888640;visibility:visible;mso-wrap-style:square;mso-width-percent:0;mso-height-percent:0;mso-wrap-distance-left:9pt;mso-wrap-distance-top:0;mso-wrap-distance-right:9pt;mso-wrap-distance-bottom:0;mso-position-horizontal:absolute;mso-position-horizontal-relative:text;mso-position-vertical:absolute;mso-position-vertical-relative:text;mso-width-percent:0;mso-height-percent:0;mso-width-relative:margin;mso-height-relative:margin;v-text-anchor:top" o:gfxdata="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" fillcolor="white [3201]" strokecolor="white [3212]" strokeweight=".5pt">
                 <v:textbox>
                   <w:txbxContent>
                     <w:p>
@@ -708,7 +708,7 @@
           </mc:Choice>
           <mc:Fallback>
             <w:pict>
-              <v:line w14:anchorId="50864ADC" id="Conector reto 5" o:spid="_x0000_s1026" style="position:absolute;z-index:251664384;visibility:visible;mso-wrap-style:square;mso-width-percent:0;mso-height-percent:0;mso-wrap-distance-left:9pt;mso-wrap-distance-top:0;mso-wrap-distance-right:9pt;mso-wrap-distance-bottom:0;mso-position-horizontal:absolute;mso-position-horizontal-relative:text;mso-position-vertical:absolute;mso-position-vertical-relative:text;mso-width-percent:0;mso-height-percent:0;mso-width-relative:margin;mso-height-relative:margin" from="179.45pt,90.95pt" to="179.45pt,457.6pt" o:gfxdata="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" strokecolor="#bfbfbf [2412]" strokeweight=".5pt">
+              <v:line w14:anchorId="50864ADC" id="Conector reto 5" o:spid="_x0000_s1026" style="position:absolute;z-index:251664384;visibility:visible;mso-wrap-style:square;mso-width-percent:0;mso-height-percent:0;mso-wrap-distance-left:9pt;mso-wrap-distance-top:0;mso-wrap-distance-right:9pt;mso-wrap-distance-bottom:0;mso-position-horizontal:absolute;mso-position-horizontal-relative:text;mso-position-vertical:absolute;mso-position-vertical-relative:text;mso-width-percent:0;mso-height-percent:0;mso-width-relative:margin;mso-height-relative:margin" from="179.45pt,90.95pt" to="179.45pt,457.6pt" o:gfxdata="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" strokecolor="#bfbfbf [2412]" strokeweight=".5pt">
                 <v:stroke joinstyle="miter"/>
               </v:line>
             </w:pict>
@@ -1006,7 +1006,7 @@
           </mc:Choice>
           <mc:Fallback>
             <w:pict>
-              <v:shape w14:anchorId="50369482" id="Caixa de Texto 13" o:spid="_x0000_s1029" type="#_x0000_t202" style="position:absolute;margin-left:188.3pt;margin-top:77.55pt;width:366.65pt;height:89.85pt;z-index:251672576;visibility:visible;mso-wrap-style:square;mso-width-percent:0;mso-height-percent:0;mso-wrap-distance-left:9pt;mso-wrap-distance-top:0;mso-wrap-distance-right:9pt;mso-wrap-distance-bottom:0;mso-position-horizontal:absolute;mso-position-horizontal-relative:text;mso-position-vertical:absolute;mso-position-vertical-relative:text;mso-width-percent:0;mso-height-percent:0;mso-width-relative:margin;mso-height-relative:margin;v-text-anchor:top" o:gfxdata="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" fillcolor="white [3201]" strokecolor="white [3212]" strokeweight=".5pt">
+              <v:shape w14:anchorId="50369482" id="Caixa de Texto 13" o:spid="_x0000_s1029" type="#_x0000_t202" style="position:absolute;margin-left:188.3pt;margin-top:77.55pt;width:366.65pt;height:89.85pt;z-index:251672576;visibility:visible;mso-wrap-style:square;mso-width-percent:0;mso-height-percent:0;mso-wrap-distance-left:9pt;mso-wrap-distance-top:0;mso-wrap-distance-right:9pt;mso-wrap-distance-bottom:0;mso-position-horizontal:absolute;mso-position-horizontal-relative:text;mso-position-vertical:absolute;mso-position-vertical-relative:text;mso-width-percent:0;mso-height-percent:0;mso-width-relative:margin;mso-height-relative:margin;v-text-anchor:top" o:gfxdata="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" fillcolor="white [3201]" strokecolor="white [3212]" strokeweight=".5pt">
                 <v:textbox style="mso-fit-shape-to-text:t">
                   <w:txbxContent>
                     <w:p>
@@ -1315,7 +1315,7 @@
                   <v:h position="#0,topLeft" xrange="0,21600"/>
                 </v:handles>
               </v:shapetype>
-              <v:shape id="Seta: Divisa 12" o:spid="_x0000_s1026" type="#_x0000_t55" style="position:absolute;margin-left:167.25pt;margin-top:70pt;width:21.45pt;height:14.8pt;z-index:251671552;visibility:visible;mso-wrap-style:square;mso-wrap-distance-left:9pt;mso-wrap-distance-top:0;mso-wrap-distance-right:9pt;mso-wrap-distance-bottom:0;mso-position-horizontal:absolute;mso-position-horizontal-relative:text;mso-position-vertical:absolute;mso-position-vertical-relative:text;v-text-anchor:middle" o:gfxdata="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" adj="14143" fillcolor="#4f7ac7 [3028]" stroked="f">
+              <v:shape id="Seta: Divisa 12" o:spid="_x0000_s1026" type="#_x0000_t55" style="position:absolute;margin-left:167.25pt;margin-top:70pt;width:21.45pt;height:14.8pt;z-index:251671552;visibility:visible;mso-wrap-style:square;mso-wrap-distance-left:9pt;mso-wrap-distance-top:0;mso-wrap-distance-right:9pt;mso-wrap-distance-bottom:0;mso-position-horizontal:absolute;mso-position-horizontal-relative:text;mso-position-vertical:absolute;mso-position-vertical-relative:text;v-text-anchor:middle" o:gfxdata="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" adj="14143" fillcolor="#4f7ac7 [3028]" stroked="f">
                 <v:fill color2="#416fc3 [3172]" rotate="t" colors="0 #6083cb;.5 #3e70ca;1 #2e61ba" focus="100%" type="gradient">
                   <o:fill v:ext="view" type="gradientUnscaled"/>
                 </v:fill>
@@ -1386,7 +1386,7 @@
           </mc:Choice>
           <mc:Fallback>
             <w:pict>
-              <v:line w14:anchorId="295D8E66" id="Conector reto 11" o:spid="_x0000_s1026" style="position:absolute;z-index:251670528;visibility:visible;mso-wrap-style:square;mso-wrap-distance-left:9pt;mso-wrap-distance-top:0;mso-wrap-distance-right:9pt;mso-wrap-distance-bottom:0;mso-position-horizontal:absolute;mso-position-horizontal-relative:text;mso-position-vertical:absolute;mso-position-vertical-relative:text" from="192.15pt,77.15pt" to="504.15pt,77.65pt" o:gfxdata="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" strokecolor="#a5a5a5 [3206]" strokeweight=".5pt">
+              <v:line w14:anchorId="295D8E66" id="Conector reto 11" o:spid="_x0000_s1026" style="position:absolute;z-index:251670528;visibility:visible;mso-wrap-style:square;mso-wrap-distance-left:9pt;mso-wrap-distance-top:0;mso-wrap-distance-right:9pt;mso-wrap-distance-bottom:0;mso-position-horizontal:absolute;mso-position-horizontal-relative:text;mso-position-vertical:absolute;mso-position-vertical-relative:text" from="192.15pt,77.15pt" to="504.15pt,77.65pt" o:gfxdata="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" strokecolor="#a5a5a5 [3206]" strokeweight=".5pt">
                 <v:stroke joinstyle="miter"/>
               </v:line>
             </w:pict>
@@ -1487,7 +1487,7 @@
           </mc:Choice>
           <mc:Fallback>
             <w:pict>
-              <v:shape w14:anchorId="01B4EAD8" id="Caixa de Texto 6" o:spid="_x0000_s1030" type="#_x0000_t202" style="position:absolute;margin-left:186.9pt;margin-top:52.1pt;width:200.15pt;height:25pt;z-index:251665408;visibility:visible;mso-wrap-style:square;mso-wrap-distance-left:9pt;mso-wrap-distance-top:0;mso-wrap-distance-right:9pt;mso-wrap-distance-bottom:0;mso-position-horizontal:absolute;mso-position-horizontal-relative:text;mso-position-vertical:absolute;mso-position-vertical-relative:text;v-text-anchor:top" o:gfxdata="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" filled="f" stroked="f">
+              <v:shape w14:anchorId="01B4EAD8" id="Caixa de Texto 6" o:spid="_x0000_s1030" type="#_x0000_t202" style="position:absolute;margin-left:186.9pt;margin-top:52.1pt;width:200.15pt;height:25pt;z-index:251665408;visibility:visible;mso-wrap-style:square;mso-wrap-distance-left:9pt;mso-wrap-distance-top:0;mso-wrap-distance-right:9pt;mso-wrap-distance-bottom:0;mso-position-horizontal:absolute;mso-position-horizontal-relative:text;mso-position-vertical:absolute;mso-position-vertical-relative:text;v-text-anchor:top" o:gfxdata="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" filled="f" stroked="f">
                 <v:textbox>
                   <w:txbxContent>
                     <w:p>
@@ -1605,7 +1605,7 @@
           </mc:Choice>
           <mc:Fallback>
             <w:pict>
-              <v:shape w14:anchorId="526EBD4C" id="Caixa de Texto 3" o:spid="_x0000_s1031" type="#_x0000_t202" style="position:absolute;margin-left:442.45pt;margin-top:126.55pt;width:91.4pt;height:35.2pt;z-index:251662336;visibility:visible;mso-wrap-style:square;mso-width-percent:0;mso-height-percent:0;mso-wrap-distance-left:9pt;mso-wrap-distance-top:0;mso-wrap-distance-right:9pt;mso-wrap-distance-bottom:0;mso-position-horizontal:absolute;mso-position-horizontal-relative:margin;mso-position-vertical:absolute;mso-position-vertical-relative:text;mso-width-percent:0;mso-height-percent:0;mso-width-relative:margin;mso-height-relative:margin;v-text-anchor:top" o:gfxdata="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" fillcolor="white [3201]" strokecolor="white [3212]" strokeweight=".5pt">
+              <v:shape w14:anchorId="526EBD4C" id="Caixa de Texto 3" o:spid="_x0000_s1031" type="#_x0000_t202" style="position:absolute;margin-left:442.45pt;margin-top:126.55pt;width:91.4pt;height:35.2pt;z-index:251662336;visibility:visible;mso-wrap-style:square;mso-width-percent:0;mso-height-percent:0;mso-wrap-distance-left:9pt;mso-wrap-distance-top:0;mso-wrap-distance-right:9pt;mso-wrap-distance-bottom:0;mso-position-horizontal:absolute;mso-position-horizontal-relative:margin;mso-position-vertical:absolute;mso-position-vertical-relative:text;mso-width-percent:0;mso-height-percent:0;mso-width-relative:margin;mso-height-relative:margin;v-text-anchor:top" o:gfxdata="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" fillcolor="white [3201]" strokecolor="white [3212]" strokeweight=".5pt">
                 <v:textbox>
                   <w:txbxContent>
                     <w:p>
@@ -1752,7 +1752,7 @@
           </mc:Choice>
           <mc:Fallback>
             <w:pict>
-              <v:line w14:anchorId="28675F4A" id="Straight Connector 237" o:spid="_x0000_s1026" style="position:absolute;z-index:251950080;visibility:visible;mso-wrap-style:square;mso-wrap-distance-left:9pt;mso-wrap-distance-top:0;mso-wrap-distance-right:9pt;mso-wrap-distance-bottom:0;mso-position-horizontal:absolute;mso-position-horizontal-relative:text;mso-position-vertical:absolute;mso-position-vertical-relative:text" from="132.35pt,11.9pt" to="132.35pt,103.25pt" o:gfxdata="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" strokecolor="#4472c4 [3204]" strokeweight="1pt">
+              <v:line w14:anchorId="28675F4A" id="Straight Connector 237" o:spid="_x0000_s1026" style="position:absolute;z-index:251950080;visibility:visible;mso-wrap-style:square;mso-wrap-distance-left:9pt;mso-wrap-distance-top:0;mso-wrap-distance-right:9pt;mso-wrap-distance-bottom:0;mso-position-horizontal:absolute;mso-position-horizontal-relative:text;mso-position-vertical:absolute;mso-position-vertical-relative:text" from="132.35pt,11.9pt" to="132.35pt,103.25pt" o:gfxdata="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" strokecolor="#4472c4 [3204]" strokeweight="1pt">
                 <v:stroke joinstyle="miter"/>
               </v:line>
             </w:pict>
@@ -1822,7 +1822,7 @@
           </mc:Choice>
           <mc:Fallback>
             <w:pict>
-              <v:line w14:anchorId="640BCFC6" id="Straight Connector 235" o:spid="_x0000_s1026" style="position:absolute;z-index:251948032;visibility:visible;mso-wrap-style:square;mso-width-percent:0;mso-height-percent:0;mso-wrap-distance-left:9pt;mso-wrap-distance-top:0;mso-wrap-distance-right:9pt;mso-wrap-distance-bottom:0;mso-position-horizontal:absolute;mso-position-horizontal-relative:text;mso-position-vertical:absolute;mso-position-vertical-relative:text;mso-width-percent:0;mso-height-percent:0;mso-width-relative:margin;mso-height-relative:margin" from="-8.3pt,11.9pt" to="-8.3pt,103.3pt" o:gfxdata="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" strokecolor="#4472c4 [3204]" strokeweight="1pt">
+              <v:line w14:anchorId="640BCFC6" id="Straight Connector 235" o:spid="_x0000_s1026" style="position:absolute;z-index:251948032;visibility:visible;mso-wrap-style:square;mso-width-percent:0;mso-height-percent:0;mso-wrap-distance-left:9pt;mso-wrap-distance-top:0;mso-wrap-distance-right:9pt;mso-wrap-distance-bottom:0;mso-position-horizontal:absolute;mso-position-horizontal-relative:text;mso-position-vertical:absolute;mso-position-vertical-relative:text;mso-width-percent:0;mso-height-percent:0;mso-width-relative:margin;mso-height-relative:margin" from="-8.3pt,11.9pt" to="-8.3pt,103.3pt" o:gfxdata="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" strokecolor="#4472c4 [3204]" strokeweight="1pt">
                 <v:stroke joinstyle="miter"/>
               </v:line>
             </w:pict>
@@ -1886,7 +1886,7 @@
           </mc:Choice>
           <mc:Fallback>
             <w:pict>
-              <v:line w14:anchorId="5730F304" id="Straight Connector 234" o:spid="_x0000_s1026" style="position:absolute;z-index:251947008;visibility:visible;mso-wrap-style:square;mso-wrap-distance-left:9pt;mso-wrap-distance-top:0;mso-wrap-distance-right:9pt;mso-wrap-distance-bottom:0;mso-position-horizontal:absolute;mso-position-horizontal-relative:text;mso-position-vertical:absolute;mso-position-vertical-relative:text" from="-8.3pt,11.9pt" to="132.4pt,11.9pt" o:gfxdata="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" strokecolor="#4472c4 [3204]" strokeweight="1pt">
+              <v:line w14:anchorId="5730F304" id="Straight Connector 234" o:spid="_x0000_s1026" style="position:absolute;z-index:251947008;visibility:visible;mso-wrap-style:square;mso-wrap-distance-left:9pt;mso-wrap-distance-top:0;mso-wrap-distance-right:9pt;mso-wrap-distance-bottom:0;mso-position-horizontal:absolute;mso-position-horizontal-relative:text;mso-position-vertical:absolute;mso-position-vertical-relative:text" from="-8.3pt,11.9pt" to="132.4pt,11.9pt" o:gfxdata="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" strokecolor="#4472c4 [3204]" strokeweight="1pt">
                 <v:stroke joinstyle="miter"/>
               </v:line>
             </w:pict>
@@ -2197,7 +2197,7 @@
           </mc:Choice>
           <mc:Fallback>
             <w:pict>
-              <v:shape w14:anchorId="63AE916C" id="Caixa de Texto 4" o:spid="_x0000_s1032" type="#_x0000_t202" style="position:absolute;margin-left:186.65pt;margin-top:30.6pt;width:351.5pt;height:90.3pt;z-index:251908096;visibility:visible;mso-wrap-style:square;mso-height-percent:0;mso-wrap-distance-left:9pt;mso-wrap-distance-top:0;mso-wrap-distance-right:9pt;mso-wrap-distance-bottom:0;mso-position-horizontal:absolute;mso-position-horizontal-relative:text;mso-position-vertical:absolute;mso-position-vertical-relative:text;mso-height-percent:0;mso-height-relative:margin;v-text-anchor:top" o:gfxdata="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" fillcolor="white [3201]" strokecolor="white [3212]" strokeweight=".5pt">
+              <v:shape w14:anchorId="63AE916C" id="Caixa de Texto 4" o:spid="_x0000_s1032" type="#_x0000_t202" style="position:absolute;margin-left:186.65pt;margin-top:30.6pt;width:351.5pt;height:90.3pt;z-index:251908096;visibility:visible;mso-wrap-style:square;mso-height-percent:0;mso-wrap-distance-left:9pt;mso-wrap-distance-top:0;mso-wrap-distance-right:9pt;mso-wrap-distance-bottom:0;mso-position-horizontal:absolute;mso-position-horizontal-relative:text;mso-position-vertical:absolute;mso-position-vertical-relative:text;mso-height-percent:0;mso-height-relative:margin;v-text-anchor:top" o:gfxdata="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" fillcolor="white [3201]" strokecolor="white [3212]" strokeweight=".5pt">
                 <v:textbox>
                   <w:txbxContent>
                     <w:p>
@@ -2776,7 +2776,7 @@
           </mc:Choice>
           <mc:Fallback>
             <w:pict>
-              <v:line w14:anchorId="52D06E6C" id="Straight Connector 236" o:spid="_x0000_s1026" style="position:absolute;z-index:251949056;visibility:visible;mso-wrap-style:square;mso-width-percent:0;mso-height-percent:0;mso-wrap-distance-left:9pt;mso-wrap-distance-top:0;mso-wrap-distance-right:9pt;mso-wrap-distance-bottom:0;mso-position-horizontal:absolute;mso-position-horizontal-relative:text;mso-position-vertical:absolute;mso-position-vertical-relative:text;mso-width-percent:0;mso-height-percent:0;mso-width-relative:margin;mso-height-relative:margin" from="-8.3pt,20.5pt" to="132.35pt,20.5pt" o:gfxdata="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" strokecolor="#4472c4 [3204]" strokeweight="1pt">
+              <v:line w14:anchorId="52D06E6C" id="Straight Connector 236" o:spid="_x0000_s1026" style="position:absolute;z-index:251949056;visibility:visible;mso-wrap-style:square;mso-width-percent:0;mso-height-percent:0;mso-wrap-distance-left:9pt;mso-wrap-distance-top:0;mso-wrap-distance-right:9pt;mso-wrap-distance-bottom:0;mso-position-horizontal:absolute;mso-position-horizontal-relative:text;mso-position-vertical:absolute;mso-position-vertical-relative:text;mso-width-percent:0;mso-height-percent:0;mso-width-relative:margin;mso-height-relative:margin" from="-8.3pt,20.5pt" to="132.35pt,20.5pt" o:gfxdata="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" strokecolor="#4472c4 [3204]" strokeweight="1pt">
                 <v:stroke joinstyle="miter"/>
               </v:line>
             </w:pict>
@@ -3149,7 +3149,7 @@
           </mc:Choice>
           <mc:Fallback>
             <w:pict>
-              <v:shape w14:anchorId="48EFF63C" id="Caixa de Texto 14" o:spid="_x0000_s1033" type="#_x0000_t202" style="position:absolute;margin-left:188.8pt;margin-top:13.3pt;width:350.8pt;height:81.35pt;z-index:251674624;visibility:visible;mso-wrap-style:square;mso-width-percent:0;mso-height-percent:0;mso-wrap-distance-left:9pt;mso-wrap-distance-top:0;mso-wrap-distance-right:9pt;mso-wrap-distance-bottom:0;mso-position-horizontal:absolute;mso-position-horizontal-relative:margin;mso-position-vertical:absolute;mso-position-vertical-relative:text;mso-width-percent:0;mso-height-percent:0;mso-width-relative:margin;mso-height-relative:margin;v-text-anchor:top" o:gfxdata="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" fillcolor="white [3201]" strokecolor="white [3212]" strokeweight=".5pt">
+              <v:shape w14:anchorId="48EFF63C" id="Caixa de Texto 14" o:spid="_x0000_s1033" type="#_x0000_t202" style="position:absolute;margin-left:188.8pt;margin-top:13.3pt;width:350.8pt;height:81.35pt;z-index:251674624;visibility:visible;mso-wrap-style:square;mso-width-percent:0;mso-height-percent:0;mso-wrap-distance-left:9pt;mso-wrap-distance-top:0;mso-wrap-distance-right:9pt;mso-wrap-distance-bottom:0;mso-position-horizontal:absolute;mso-position-horizontal-relative:margin;mso-position-vertical:absolute;mso-position-vertical-relative:text;mso-width-percent:0;mso-height-percent:0;mso-width-relative:margin;mso-height-relative:margin;v-text-anchor:top" o:gfxdata="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" fillcolor="white [3201]" strokecolor="white [3212]" strokeweight=".5pt">
                 <v:textbox>
                   <w:txbxContent>
                     <w:p>
@@ -4877,7 +4877,7 @@
           </mc:Choice>
           <mc:Fallback>
             <w:pict>
-              <v:shape w14:anchorId="48AD593E" id="Text Box 203" o:spid="_x0000_s1034" type="#_x0000_t202" style="position:absolute;margin-left:-4.35pt;margin-top:21.5pt;width:171.7pt;height:137.35pt;z-index:251945984;visibility:visible;mso-wrap-style:square;mso-width-percent:0;mso-height-percent:0;mso-wrap-distance-left:9pt;mso-wrap-distance-top:0;mso-wrap-distance-right:9pt;mso-wrap-distance-bottom:0;mso-position-horizontal:absolute;mso-position-horizontal-relative:text;mso-position-vertical:absolute;mso-position-vertical-relative:text;mso-width-percent:0;mso-height-percent:0;mso-width-relative:margin;mso-height-relative:margin;v-text-anchor:top" o:gfxdata="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" fillcolor="white [3201]" stroked="f" strokeweight="1pt">
+              <v:shape w14:anchorId="48AD593E" id="Text Box 203" o:spid="_x0000_s1034" type="#_x0000_t202" style="position:absolute;margin-left:-4.35pt;margin-top:21.5pt;width:171.7pt;height:137.35pt;z-index:251945984;visibility:visible;mso-wrap-style:square;mso-width-percent:0;mso-height-percent:0;mso-wrap-distance-left:9pt;mso-wrap-distance-top:0;mso-wrap-distance-right:9pt;mso-wrap-distance-bottom:0;mso-position-horizontal:absolute;mso-position-horizontal-relative:text;mso-position-vertical:absolute;mso-position-vertical-relative:text;mso-width-percent:0;mso-height-percent:0;mso-width-relative:margin;mso-height-relative:margin;v-text-anchor:top" o:gfxdata="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" fillcolor="white [3201]" stroked="f" strokeweight="1pt">
                 <v:textbox>
                   <w:txbxContent>
                     <w:p>
@@ -4931,13 +4931,13 @@
                                     <pic:cNvPicPr/>
                                   </pic:nvPicPr>
                                   <pic:blipFill>
-                                    <a:blip r:embed="rId17">
+                                    <a:blip r:embed="rId13">
                                       <a:extLst>
                                         <a:ext uri="{28A0092B-C50C-407E-A947-70E740481C1C}">
                                           <a14:useLocalDpi xmlns:a14="http://schemas.microsoft.com/office/drawing/2010/main" val="0"/>
                                         </a:ext>
                                         <a:ext uri="{96DAC541-7B7A-43D3-8B79-37D633B846F1}">
-                                          <asvg:svgBlip xmlns:asvg="http://schemas.microsoft.com/office/drawing/2016/SVG/main" r:embed="rId18"/>
+                                          <asvg:svgBlip xmlns:asvg="http://schemas.microsoft.com/office/drawing/2016/SVG/main" r:embed="rId14"/>
                                         </a:ext>
                                       </a:extLst>
                                     </a:blip>
@@ -4980,13 +4980,13 @@
                                     <pic:cNvPicPr/>
                                   </pic:nvPicPr>
                                   <pic:blipFill>
-                                    <a:blip r:embed="rId17">
+                                    <a:blip r:embed="rId13">
                                       <a:extLst>
                                         <a:ext uri="{28A0092B-C50C-407E-A947-70E740481C1C}">
                                           <a14:useLocalDpi xmlns:a14="http://schemas.microsoft.com/office/drawing/2010/main" val="0"/>
                                         </a:ext>
                                         <a:ext uri="{96DAC541-7B7A-43D3-8B79-37D633B846F1}">
-                                          <asvg:svgBlip xmlns:asvg="http://schemas.microsoft.com/office/drawing/2016/SVG/main" r:embed="rId18"/>
+                                          <asvg:svgBlip xmlns:asvg="http://schemas.microsoft.com/office/drawing/2016/SVG/main" r:embed="rId14"/>
                                         </a:ext>
                                       </a:extLst>
                                     </a:blip>
@@ -5029,13 +5029,13 @@
                                     <pic:cNvPicPr/>
                                   </pic:nvPicPr>
                                   <pic:blipFill>
-                                    <a:blip r:embed="rId17">
+                                    <a:blip r:embed="rId13">
                                       <a:extLst>
                                         <a:ext uri="{28A0092B-C50C-407E-A947-70E740481C1C}">
                                           <a14:useLocalDpi xmlns:a14="http://schemas.microsoft.com/office/drawing/2010/main" val="0"/>
                                         </a:ext>
                                         <a:ext uri="{96DAC541-7B7A-43D3-8B79-37D633B846F1}">
-                                          <asvg:svgBlip xmlns:asvg="http://schemas.microsoft.com/office/drawing/2016/SVG/main" r:embed="rId18"/>
+                                          <asvg:svgBlip xmlns:asvg="http://schemas.microsoft.com/office/drawing/2016/SVG/main" r:embed="rId14"/>
                                         </a:ext>
                                       </a:extLst>
                                     </a:blip>
@@ -5078,13 +5078,13 @@
                                     <pic:cNvPicPr/>
                                   </pic:nvPicPr>
                                   <pic:blipFill>
-                                    <a:blip r:embed="rId17">
+                                    <a:blip r:embed="rId13">
                                       <a:extLst>
                                         <a:ext uri="{28A0092B-C50C-407E-A947-70E740481C1C}">
                                           <a14:useLocalDpi xmlns:a14="http://schemas.microsoft.com/office/drawing/2010/main" val="0"/>
                                         </a:ext>
                                         <a:ext uri="{96DAC541-7B7A-43D3-8B79-37D633B846F1}">
-                                          <asvg:svgBlip xmlns:asvg="http://schemas.microsoft.com/office/drawing/2016/SVG/main" r:embed="rId18"/>
+                                          <asvg:svgBlip xmlns:asvg="http://schemas.microsoft.com/office/drawing/2016/SVG/main" r:embed="rId14"/>
                                         </a:ext>
                                       </a:extLst>
                                     </a:blip>
@@ -5127,13 +5127,13 @@
                                     <pic:cNvPicPr/>
                                   </pic:nvPicPr>
                                   <pic:blipFill>
-                                    <a:blip r:embed="rId19">
+                                    <a:blip r:embed="rId15">
                                       <a:extLst>
                                         <a:ext uri="{28A0092B-C50C-407E-A947-70E740481C1C}">
                                           <a14:useLocalDpi xmlns:a14="http://schemas.microsoft.com/office/drawing/2010/main" val="0"/>
                                         </a:ext>
                                         <a:ext uri="{96DAC541-7B7A-43D3-8B79-37D633B846F1}">
-                                          <asvg:svgBlip xmlns:asvg="http://schemas.microsoft.com/office/drawing/2016/SVG/main" r:embed="rId20"/>
+                                          <asvg:svgBlip xmlns:asvg="http://schemas.microsoft.com/office/drawing/2016/SVG/main" r:embed="rId16"/>
                                         </a:ext>
                                       </a:extLst>
                                     </a:blip>
@@ -5215,13 +5215,13 @@
                                     <pic:cNvPicPr/>
                                   </pic:nvPicPr>
                                   <pic:blipFill>
-                                    <a:blip r:embed="rId17">
+                                    <a:blip r:embed="rId13">
                                       <a:extLst>
                                         <a:ext uri="{28A0092B-C50C-407E-A947-70E740481C1C}">
                                           <a14:useLocalDpi xmlns:a14="http://schemas.microsoft.com/office/drawing/2010/main" val="0"/>
                                         </a:ext>
                                         <a:ext uri="{96DAC541-7B7A-43D3-8B79-37D633B846F1}">
-                                          <asvg:svgBlip xmlns:asvg="http://schemas.microsoft.com/office/drawing/2016/SVG/main" r:embed="rId18"/>
+                                          <asvg:svgBlip xmlns:asvg="http://schemas.microsoft.com/office/drawing/2016/SVG/main" r:embed="rId14"/>
                                         </a:ext>
                                       </a:extLst>
                                     </a:blip>
@@ -5264,13 +5264,13 @@
                                     <pic:cNvPicPr/>
                                   </pic:nvPicPr>
                                   <pic:blipFill>
-                                    <a:blip r:embed="rId17">
+                                    <a:blip r:embed="rId13">
                                       <a:extLst>
                                         <a:ext uri="{28A0092B-C50C-407E-A947-70E740481C1C}">
                                           <a14:useLocalDpi xmlns:a14="http://schemas.microsoft.com/office/drawing/2010/main" val="0"/>
                                         </a:ext>
                                         <a:ext uri="{96DAC541-7B7A-43D3-8B79-37D633B846F1}">
-                                          <asvg:svgBlip xmlns:asvg="http://schemas.microsoft.com/office/drawing/2016/SVG/main" r:embed="rId18"/>
+                                          <asvg:svgBlip xmlns:asvg="http://schemas.microsoft.com/office/drawing/2016/SVG/main" r:embed="rId14"/>
                                         </a:ext>
                                       </a:extLst>
                                     </a:blip>
@@ -5313,13 +5313,13 @@
                                     <pic:cNvPicPr/>
                                   </pic:nvPicPr>
                                   <pic:blipFill>
-                                    <a:blip r:embed="rId17">
+                                    <a:blip r:embed="rId13">
                                       <a:extLst>
                                         <a:ext uri="{28A0092B-C50C-407E-A947-70E740481C1C}">
                                           <a14:useLocalDpi xmlns:a14="http://schemas.microsoft.com/office/drawing/2010/main" val="0"/>
                                         </a:ext>
                                         <a:ext uri="{96DAC541-7B7A-43D3-8B79-37D633B846F1}">
-                                          <asvg:svgBlip xmlns:asvg="http://schemas.microsoft.com/office/drawing/2016/SVG/main" r:embed="rId18"/>
+                                          <asvg:svgBlip xmlns:asvg="http://schemas.microsoft.com/office/drawing/2016/SVG/main" r:embed="rId14"/>
                                         </a:ext>
                                       </a:extLst>
                                     </a:blip>
@@ -5362,13 +5362,13 @@
                                     <pic:cNvPicPr/>
                                   </pic:nvPicPr>
                                   <pic:blipFill>
-                                    <a:blip r:embed="rId17">
+                                    <a:blip r:embed="rId13">
                                       <a:extLst>
                                         <a:ext uri="{28A0092B-C50C-407E-A947-70E740481C1C}">
                                           <a14:useLocalDpi xmlns:a14="http://schemas.microsoft.com/office/drawing/2010/main" val="0"/>
                                         </a:ext>
                                         <a:ext uri="{96DAC541-7B7A-43D3-8B79-37D633B846F1}">
-                                          <asvg:svgBlip xmlns:asvg="http://schemas.microsoft.com/office/drawing/2016/SVG/main" r:embed="rId18"/>
+                                          <asvg:svgBlip xmlns:asvg="http://schemas.microsoft.com/office/drawing/2016/SVG/main" r:embed="rId14"/>
                                         </a:ext>
                                       </a:extLst>
                                     </a:blip>
@@ -5411,13 +5411,13 @@
                                     <pic:cNvPicPr/>
                                   </pic:nvPicPr>
                                   <pic:blipFill>
-                                    <a:blip r:embed="rId19">
+                                    <a:blip r:embed="rId15">
                                       <a:extLst>
                                         <a:ext uri="{28A0092B-C50C-407E-A947-70E740481C1C}">
                                           <a14:useLocalDpi xmlns:a14="http://schemas.microsoft.com/office/drawing/2010/main" val="0"/>
                                         </a:ext>
                                         <a:ext uri="{96DAC541-7B7A-43D3-8B79-37D633B846F1}">
-                                          <asvg:svgBlip xmlns:asvg="http://schemas.microsoft.com/office/drawing/2016/SVG/main" r:embed="rId20"/>
+                                          <asvg:svgBlip xmlns:asvg="http://schemas.microsoft.com/office/drawing/2016/SVG/main" r:embed="rId16"/>
                                         </a:ext>
                                       </a:extLst>
                                     </a:blip>
@@ -5484,13 +5484,13 @@
                                     <pic:cNvPicPr/>
                                   </pic:nvPicPr>
                                   <pic:blipFill>
-                                    <a:blip r:embed="rId17">
+                                    <a:blip r:embed="rId13">
                                       <a:extLst>
                                         <a:ext uri="{28A0092B-C50C-407E-A947-70E740481C1C}">
                                           <a14:useLocalDpi xmlns:a14="http://schemas.microsoft.com/office/drawing/2010/main" val="0"/>
                                         </a:ext>
                                         <a:ext uri="{96DAC541-7B7A-43D3-8B79-37D633B846F1}">
-                                          <asvg:svgBlip xmlns:asvg="http://schemas.microsoft.com/office/drawing/2016/SVG/main" r:embed="rId18"/>
+                                          <asvg:svgBlip xmlns:asvg="http://schemas.microsoft.com/office/drawing/2016/SVG/main" r:embed="rId14"/>
                                         </a:ext>
                                       </a:extLst>
                                     </a:blip>
@@ -5533,13 +5533,13 @@
                                     <pic:cNvPicPr/>
                                   </pic:nvPicPr>
                                   <pic:blipFill>
-                                    <a:blip r:embed="rId17">
+                                    <a:blip r:embed="rId13">
                                       <a:extLst>
                                         <a:ext uri="{28A0092B-C50C-407E-A947-70E740481C1C}">
                                           <a14:useLocalDpi xmlns:a14="http://schemas.microsoft.com/office/drawing/2010/main" val="0"/>
                                         </a:ext>
                                         <a:ext uri="{96DAC541-7B7A-43D3-8B79-37D633B846F1}">
-                                          <asvg:svgBlip xmlns:asvg="http://schemas.microsoft.com/office/drawing/2016/SVG/main" r:embed="rId18"/>
+                                          <asvg:svgBlip xmlns:asvg="http://schemas.microsoft.com/office/drawing/2016/SVG/main" r:embed="rId14"/>
                                         </a:ext>
                                       </a:extLst>
                                     </a:blip>
@@ -5582,13 +5582,13 @@
                                     <pic:cNvPicPr/>
                                   </pic:nvPicPr>
                                   <pic:blipFill>
-                                    <a:blip r:embed="rId17">
+                                    <a:blip r:embed="rId13">
                                       <a:extLst>
                                         <a:ext uri="{28A0092B-C50C-407E-A947-70E740481C1C}">
                                           <a14:useLocalDpi xmlns:a14="http://schemas.microsoft.com/office/drawing/2010/main" val="0"/>
                                         </a:ext>
                                         <a:ext uri="{96DAC541-7B7A-43D3-8B79-37D633B846F1}">
-                                          <asvg:svgBlip xmlns:asvg="http://schemas.microsoft.com/office/drawing/2016/SVG/main" r:embed="rId18"/>
+                                          <asvg:svgBlip xmlns:asvg="http://schemas.microsoft.com/office/drawing/2016/SVG/main" r:embed="rId14"/>
                                         </a:ext>
                                       </a:extLst>
                                     </a:blip>
@@ -5631,13 +5631,13 @@
                                     <pic:cNvPicPr/>
                                   </pic:nvPicPr>
                                   <pic:blipFill>
-                                    <a:blip r:embed="rId17">
+                                    <a:blip r:embed="rId13">
                                       <a:extLst>
                                         <a:ext uri="{28A0092B-C50C-407E-A947-70E740481C1C}">
                                           <a14:useLocalDpi xmlns:a14="http://schemas.microsoft.com/office/drawing/2010/main" val="0"/>
                                         </a:ext>
                                         <a:ext uri="{96DAC541-7B7A-43D3-8B79-37D633B846F1}">
-                                          <asvg:svgBlip xmlns:asvg="http://schemas.microsoft.com/office/drawing/2016/SVG/main" r:embed="rId18"/>
+                                          <asvg:svgBlip xmlns:asvg="http://schemas.microsoft.com/office/drawing/2016/SVG/main" r:embed="rId14"/>
                                         </a:ext>
                                       </a:extLst>
                                     </a:blip>
@@ -5680,13 +5680,13 @@
                                     <pic:cNvPicPr/>
                                   </pic:nvPicPr>
                                   <pic:blipFill>
-                                    <a:blip r:embed="rId17">
+                                    <a:blip r:embed="rId13">
                                       <a:extLst>
                                         <a:ext uri="{28A0092B-C50C-407E-A947-70E740481C1C}">
                                           <a14:useLocalDpi xmlns:a14="http://schemas.microsoft.com/office/drawing/2010/main" val="0"/>
                                         </a:ext>
                                         <a:ext uri="{96DAC541-7B7A-43D3-8B79-37D633B846F1}">
-                                          <asvg:svgBlip xmlns:asvg="http://schemas.microsoft.com/office/drawing/2016/SVG/main" r:embed="rId18"/>
+                                          <asvg:svgBlip xmlns:asvg="http://schemas.microsoft.com/office/drawing/2016/SVG/main" r:embed="rId14"/>
                                         </a:ext>
                                       </a:extLst>
                                     </a:blip>
@@ -5753,13 +5753,13 @@
                                     <pic:cNvPicPr/>
                                   </pic:nvPicPr>
                                   <pic:blipFill>
-                                    <a:blip r:embed="rId17">
+                                    <a:blip r:embed="rId13">
                                       <a:extLst>
                                         <a:ext uri="{28A0092B-C50C-407E-A947-70E740481C1C}">
                                           <a14:useLocalDpi xmlns:a14="http://schemas.microsoft.com/office/drawing/2010/main" val="0"/>
                                         </a:ext>
                                         <a:ext uri="{96DAC541-7B7A-43D3-8B79-37D633B846F1}">
-                                          <asvg:svgBlip xmlns:asvg="http://schemas.microsoft.com/office/drawing/2016/SVG/main" r:embed="rId18"/>
+                                          <asvg:svgBlip xmlns:asvg="http://schemas.microsoft.com/office/drawing/2016/SVG/main" r:embed="rId14"/>
                                         </a:ext>
                                       </a:extLst>
                                     </a:blip>
@@ -5802,13 +5802,13 @@
                                     <pic:cNvPicPr/>
                                   </pic:nvPicPr>
                                   <pic:blipFill>
-                                    <a:blip r:embed="rId17">
+                                    <a:blip r:embed="rId13">
                                       <a:extLst>
                                         <a:ext uri="{28A0092B-C50C-407E-A947-70E740481C1C}">
                                           <a14:useLocalDpi xmlns:a14="http://schemas.microsoft.com/office/drawing/2010/main" val="0"/>
                                         </a:ext>
                                         <a:ext uri="{96DAC541-7B7A-43D3-8B79-37D633B846F1}">
-                                          <asvg:svgBlip xmlns:asvg="http://schemas.microsoft.com/office/drawing/2016/SVG/main" r:embed="rId18"/>
+                                          <asvg:svgBlip xmlns:asvg="http://schemas.microsoft.com/office/drawing/2016/SVG/main" r:embed="rId14"/>
                                         </a:ext>
                                       </a:extLst>
                                     </a:blip>
@@ -5851,13 +5851,13 @@
                                     <pic:cNvPicPr/>
                                   </pic:nvPicPr>
                                   <pic:blipFill>
-                                    <a:blip r:embed="rId17">
+                                    <a:blip r:embed="rId13">
                                       <a:extLst>
                                         <a:ext uri="{28A0092B-C50C-407E-A947-70E740481C1C}">
                                           <a14:useLocalDpi xmlns:a14="http://schemas.microsoft.com/office/drawing/2010/main" val="0"/>
                                         </a:ext>
                                         <a:ext uri="{96DAC541-7B7A-43D3-8B79-37D633B846F1}">
-                                          <asvg:svgBlip xmlns:asvg="http://schemas.microsoft.com/office/drawing/2016/SVG/main" r:embed="rId18"/>
+                                          <asvg:svgBlip xmlns:asvg="http://schemas.microsoft.com/office/drawing/2016/SVG/main" r:embed="rId14"/>
                                         </a:ext>
                                       </a:extLst>
                                     </a:blip>
@@ -5900,13 +5900,13 @@
                                     <pic:cNvPicPr/>
                                   </pic:nvPicPr>
                                   <pic:blipFill>
-                                    <a:blip r:embed="rId17">
+                                    <a:blip r:embed="rId13">
                                       <a:extLst>
                                         <a:ext uri="{28A0092B-C50C-407E-A947-70E740481C1C}">
                                           <a14:useLocalDpi xmlns:a14="http://schemas.microsoft.com/office/drawing/2010/main" val="0"/>
                                         </a:ext>
                                         <a:ext uri="{96DAC541-7B7A-43D3-8B79-37D633B846F1}">
-                                          <asvg:svgBlip xmlns:asvg="http://schemas.microsoft.com/office/drawing/2016/SVG/main" r:embed="rId18"/>
+                                          <asvg:svgBlip xmlns:asvg="http://schemas.microsoft.com/office/drawing/2016/SVG/main" r:embed="rId14"/>
                                         </a:ext>
                                       </a:extLst>
                                     </a:blip>
@@ -5949,13 +5949,13 @@
                                     <pic:cNvPicPr/>
                                   </pic:nvPicPr>
                                   <pic:blipFill>
-                                    <a:blip r:embed="rId17">
+                                    <a:blip r:embed="rId13">
                                       <a:extLst>
                                         <a:ext uri="{28A0092B-C50C-407E-A947-70E740481C1C}">
                                           <a14:useLocalDpi xmlns:a14="http://schemas.microsoft.com/office/drawing/2010/main" val="0"/>
                                         </a:ext>
                                         <a:ext uri="{96DAC541-7B7A-43D3-8B79-37D633B846F1}">
-                                          <asvg:svgBlip xmlns:asvg="http://schemas.microsoft.com/office/drawing/2016/SVG/main" r:embed="rId18"/>
+                                          <asvg:svgBlip xmlns:asvg="http://schemas.microsoft.com/office/drawing/2016/SVG/main" r:embed="rId14"/>
                                         </a:ext>
                                       </a:extLst>
                                     </a:blip>
@@ -6029,13 +6029,13 @@
                                     <pic:cNvPicPr/>
                                   </pic:nvPicPr>
                                   <pic:blipFill>
-                                    <a:blip r:embed="rId17">
+                                    <a:blip r:embed="rId13">
                                       <a:extLst>
                                         <a:ext uri="{28A0092B-C50C-407E-A947-70E740481C1C}">
                                           <a14:useLocalDpi xmlns:a14="http://schemas.microsoft.com/office/drawing/2010/main" val="0"/>
                                         </a:ext>
                                         <a:ext uri="{96DAC541-7B7A-43D3-8B79-37D633B846F1}">
-                                          <asvg:svgBlip xmlns:asvg="http://schemas.microsoft.com/office/drawing/2016/SVG/main" r:embed="rId18"/>
+                                          <asvg:svgBlip xmlns:asvg="http://schemas.microsoft.com/office/drawing/2016/SVG/main" r:embed="rId14"/>
                                         </a:ext>
                                       </a:extLst>
                                     </a:blip>
@@ -6078,13 +6078,13 @@
                                     <pic:cNvPicPr/>
                                   </pic:nvPicPr>
                                   <pic:blipFill>
-                                    <a:blip r:embed="rId17">
+                                    <a:blip r:embed="rId13">
                                       <a:extLst>
                                         <a:ext uri="{28A0092B-C50C-407E-A947-70E740481C1C}">
                                           <a14:useLocalDpi xmlns:a14="http://schemas.microsoft.com/office/drawing/2010/main" val="0"/>
                                         </a:ext>
                                         <a:ext uri="{96DAC541-7B7A-43D3-8B79-37D633B846F1}">
-                                          <asvg:svgBlip xmlns:asvg="http://schemas.microsoft.com/office/drawing/2016/SVG/main" r:embed="rId18"/>
+                                          <asvg:svgBlip xmlns:asvg="http://schemas.microsoft.com/office/drawing/2016/SVG/main" r:embed="rId14"/>
                                         </a:ext>
                                       </a:extLst>
                                     </a:blip>
@@ -6127,13 +6127,13 @@
                                     <pic:cNvPicPr/>
                                   </pic:nvPicPr>
                                   <pic:blipFill>
-                                    <a:blip r:embed="rId17">
+                                    <a:blip r:embed="rId13">
                                       <a:extLst>
                                         <a:ext uri="{28A0092B-C50C-407E-A947-70E740481C1C}">
                                           <a14:useLocalDpi xmlns:a14="http://schemas.microsoft.com/office/drawing/2010/main" val="0"/>
                                         </a:ext>
                                         <a:ext uri="{96DAC541-7B7A-43D3-8B79-37D633B846F1}">
-                                          <asvg:svgBlip xmlns:asvg="http://schemas.microsoft.com/office/drawing/2016/SVG/main" r:embed="rId18"/>
+                                          <asvg:svgBlip xmlns:asvg="http://schemas.microsoft.com/office/drawing/2016/SVG/main" r:embed="rId14"/>
                                         </a:ext>
                                       </a:extLst>
                                     </a:blip>
@@ -6176,13 +6176,13 @@
                                     <pic:cNvPicPr/>
                                   </pic:nvPicPr>
                                   <pic:blipFill>
-                                    <a:blip r:embed="rId17">
+                                    <a:blip r:embed="rId13">
                                       <a:extLst>
                                         <a:ext uri="{28A0092B-C50C-407E-A947-70E740481C1C}">
                                           <a14:useLocalDpi xmlns:a14="http://schemas.microsoft.com/office/drawing/2010/main" val="0"/>
                                         </a:ext>
                                         <a:ext uri="{96DAC541-7B7A-43D3-8B79-37D633B846F1}">
-                                          <asvg:svgBlip xmlns:asvg="http://schemas.microsoft.com/office/drawing/2016/SVG/main" r:embed="rId18"/>
+                                          <asvg:svgBlip xmlns:asvg="http://schemas.microsoft.com/office/drawing/2016/SVG/main" r:embed="rId14"/>
                                         </a:ext>
                                       </a:extLst>
                                     </a:blip>
@@ -6225,13 +6225,13 @@
                                     <pic:cNvPicPr/>
                                   </pic:nvPicPr>
                                   <pic:blipFill>
-                                    <a:blip r:embed="rId19">
+                                    <a:blip r:embed="rId15">
                                       <a:extLst>
                                         <a:ext uri="{28A0092B-C50C-407E-A947-70E740481C1C}">
                                           <a14:useLocalDpi xmlns:a14="http://schemas.microsoft.com/office/drawing/2010/main" val="0"/>
                                         </a:ext>
                                         <a:ext uri="{96DAC541-7B7A-43D3-8B79-37D633B846F1}">
-                                          <asvg:svgBlip xmlns:asvg="http://schemas.microsoft.com/office/drawing/2016/SVG/main" r:embed="rId20"/>
+                                          <asvg:svgBlip xmlns:asvg="http://schemas.microsoft.com/office/drawing/2016/SVG/main" r:embed="rId16"/>
                                         </a:ext>
                                       </a:extLst>
                                     </a:blip>
@@ -6328,7 +6328,7 @@
           </mc:Choice>
           <mc:Fallback>
             <w:pict>
-              <v:line w14:anchorId="79378F80" id="Conector reto 8" o:spid="_x0000_s1026" style="position:absolute;z-index:251667456;visibility:visible;mso-wrap-style:square;mso-width-percent:0;mso-height-percent:0;mso-wrap-distance-left:9pt;mso-wrap-distance-top:0;mso-wrap-distance-right:9pt;mso-wrap-distance-bottom:0;mso-position-horizontal:absolute;mso-position-horizontal-relative:text;mso-position-vertical:absolute;mso-position-vertical-relative:text;mso-width-percent:0;mso-height-percent:0;mso-width-relative:margin;mso-height-relative:margin" from="0,15.4pt" to="167.35pt,15.4pt" o:gfxdata="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" strokecolor="#a5a5a5 [3206]" strokeweight=".5pt">
+              <v:line w14:anchorId="79378F80" id="Conector reto 8" o:spid="_x0000_s1026" style="position:absolute;z-index:251667456;visibility:visible;mso-wrap-style:square;mso-width-percent:0;mso-height-percent:0;mso-wrap-distance-left:9pt;mso-wrap-distance-top:0;mso-wrap-distance-right:9pt;mso-wrap-distance-bottom:0;mso-position-horizontal:absolute;mso-position-horizontal-relative:text;mso-position-vertical:absolute;mso-position-vertical-relative:text;mso-width-percent:0;mso-height-percent:0;mso-width-relative:margin;mso-height-relative:margin" from="0,15.4pt" to="167.35pt,15.4pt" o:gfxdata="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" strokecolor="#a5a5a5 [3206]" strokeweight=".5pt">
                 <v:stroke joinstyle="miter"/>
               </v:line>
             </w:pict>
@@ -6640,7 +6640,7 @@
           </mc:Choice>
           <mc:Fallback>
             <w:pict>
-              <v:shape w14:anchorId="6139E427" id="Caixa de Texto 250" o:spid="_x0000_s1035" type="#_x0000_t202" style="position:absolute;margin-left:192.35pt;margin-top:6.3pt;width:356.85pt;height:82.5pt;z-index:251889664;visibility:visible;mso-wrap-style:square;mso-height-percent:0;mso-wrap-distance-left:9pt;mso-wrap-distance-top:0;mso-wrap-distance-right:9pt;mso-wrap-distance-bottom:0;mso-position-horizontal:absolute;mso-position-horizontal-relative:margin;mso-position-vertical:absolute;mso-position-vertical-relative:text;mso-height-percent:0;mso-height-relative:margin;v-text-anchor:top" o:gfxdata="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" fillcolor="white [3201]" strokecolor="white [3212]" strokeweight=".5pt">
+              <v:shape w14:anchorId="6139E427" id="Caixa de Texto 250" o:spid="_x0000_s1035" type="#_x0000_t202" style="position:absolute;margin-left:192.35pt;margin-top:6.3pt;width:356.85pt;height:82.5pt;z-index:251889664;visibility:visible;mso-wrap-style:square;mso-height-percent:0;mso-wrap-distance-left:9pt;mso-wrap-distance-top:0;mso-wrap-distance-right:9pt;mso-wrap-distance-bottom:0;mso-position-horizontal:absolute;mso-position-horizontal-relative:margin;mso-position-vertical:absolute;mso-position-vertical-relative:text;mso-height-percent:0;mso-height-relative:margin;v-text-anchor:top" o:gfxdata="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" fillcolor="white [3201]" strokecolor="white [3212]" strokeweight=".5pt">
                 <v:textbox>
                   <w:txbxContent>
                     <w:p>
@@ -7016,7 +7016,7 @@
           </mc:Choice>
           <mc:Fallback>
             <w:pict>
-              <v:shape w14:anchorId="5D946037" id="Caixa de Texto 26" o:spid="_x0000_s1036" type="#_x0000_t202" style="position:absolute;margin-left:188.65pt;margin-top:8.85pt;width:266pt;height:21pt;z-index:251694080;visibility:visible;mso-wrap-style:square;mso-width-percent:0;mso-height-percent:0;mso-wrap-distance-left:9pt;mso-wrap-distance-top:0;mso-wrap-distance-right:9pt;mso-wrap-distance-bottom:0;mso-position-horizontal:absolute;mso-position-horizontal-relative:margin;mso-position-vertical:absolute;mso-position-vertical-relative:text;mso-width-percent:0;mso-height-percent:0;mso-width-relative:margin;mso-height-relative:margin;v-text-anchor:top" o:gfxdata="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" fillcolor="white [3201]" strokecolor="white [3212]" strokeweight=".5pt">
+              <v:shape w14:anchorId="5D946037" id="Caixa de Texto 26" o:spid="_x0000_s1036" type="#_x0000_t202" style="position:absolute;margin-left:188.65pt;margin-top:8.85pt;width:266pt;height:21pt;z-index:251694080;visibility:visible;mso-wrap-style:square;mso-width-percent:0;mso-height-percent:0;mso-wrap-distance-left:9pt;mso-wrap-distance-top:0;mso-wrap-distance-right:9pt;mso-wrap-distance-bottom:0;mso-position-horizontal:absolute;mso-position-horizontal-relative:margin;mso-position-vertical:absolute;mso-position-vertical-relative:text;mso-width-percent:0;mso-height-percent:0;mso-width-relative:margin;mso-height-relative:margin;v-text-anchor:top" o:gfxdata="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" fillcolor="white [3201]" strokecolor="white [3212]" strokeweight=".5pt">
                 <v:textbox>
                   <w:txbxContent>
                     <w:p>
@@ -7142,7 +7142,7 @@
                   <v:h position="#0,topLeft" xrange="0,21600"/>
                 </v:handles>
               </v:shapetype>
-              <v:shape id="Seta: Divisa 23" o:spid="_x0000_s1026" type="#_x0000_t55" style="position:absolute;margin-left:164.45pt;margin-top:7.45pt;width:21.45pt;height:14.8pt;z-index:251687936;visibility:visible;mso-wrap-style:square;mso-wrap-distance-left:9pt;mso-wrap-distance-top:0;mso-wrap-distance-right:9pt;mso-wrap-distance-bottom:0;mso-position-horizontal:absolute;mso-position-horizontal-relative:text;mso-position-vertical:absolute;mso-position-vertical-relative:text;v-text-anchor:middle" o:gfxdata="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" adj="14143" fillcolor="#4f7ac7 [3028]" stroked="f">
+              <v:shape id="Seta: Divisa 23" o:spid="_x0000_s1026" type="#_x0000_t55" style="position:absolute;margin-left:164.45pt;margin-top:7.45pt;width:21.45pt;height:14.8pt;z-index:251687936;visibility:visible;mso-wrap-style:square;mso-wrap-distance-left:9pt;mso-wrap-distance-top:0;mso-wrap-distance-right:9pt;mso-wrap-distance-bottom:0;mso-position-horizontal:absolute;mso-position-horizontal-relative:text;mso-position-vertical:absolute;mso-position-vertical-relative:text;v-text-anchor:middle" o:gfxdata="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" adj="14143" fillcolor="#4f7ac7 [3028]" stroked="f">
                 <v:fill color2="#416fc3 [3172]" rotate="t" colors="0 #6083cb;.5 #3e70ca;1 #2e61ba" focus="100%" type="gradient">
                   <o:fill v:ext="view" type="gradientUnscaled"/>
                 </v:fill>
@@ -7239,7 +7239,7 @@
           </mc:Choice>
           <mc:Fallback>
             <w:pict>
-              <v:line w14:anchorId="6AB5EA5B" id="Straight Connector 195" o:spid="_x0000_s1026" style="position:absolute;z-index:251943936;visibility:visible;mso-wrap-style:square;mso-width-percent:0;mso-height-percent:0;mso-wrap-distance-left:9pt;mso-wrap-distance-top:0;mso-wrap-distance-right:9pt;mso-wrap-distance-bottom:0;mso-position-horizontal:absolute;mso-position-horizontal-relative:text;mso-position-vertical:absolute;mso-position-vertical-relative:text;mso-width-percent:0;mso-height-percent:0;mso-width-relative:margin;mso-height-relative:margin" from="192.2pt,3.85pt" to="526.25pt,3.9pt" o:gfxdata="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" strokecolor="#bfbfbf [2412]" strokeweight=".5pt">
+              <v:line w14:anchorId="6AB5EA5B" id="Straight Connector 195" o:spid="_x0000_s1026" style="position:absolute;z-index:251943936;visibility:visible;mso-wrap-style:square;mso-width-percent:0;mso-height-percent:0;mso-wrap-distance-left:9pt;mso-wrap-distance-top:0;mso-wrap-distance-right:9pt;mso-wrap-distance-bottom:0;mso-position-horizontal:absolute;mso-position-horizontal-relative:text;mso-position-vertical:absolute;mso-position-vertical-relative:text;mso-width-percent:0;mso-height-percent:0;mso-width-relative:margin;mso-height-relative:margin" from="192.2pt,3.85pt" to="526.25pt,3.9pt" o:gfxdata="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" strokecolor="#bfbfbf [2412]" strokeweight=".5pt">
                 <v:stroke joinstyle="miter"/>
               </v:line>
             </w:pict>
@@ -7335,7 +7335,7 @@
           </mc:Choice>
           <mc:Fallback>
             <w:pict>
-              <v:line w14:anchorId="1ACF2A06" id="Straight Connector 22" o:spid="_x0000_s1026" style="position:absolute;z-index:251955200;visibility:visible;mso-wrap-style:square;mso-width-percent:0;mso-height-percent:0;mso-wrap-distance-left:9pt;mso-wrap-distance-top:0;mso-wrap-distance-right:9pt;mso-wrap-distance-bottom:0;mso-position-horizontal:absolute;mso-position-horizontal-relative:text;mso-position-vertical:absolute;mso-position-vertical-relative:text;mso-width-percent:0;mso-height-percent:0;mso-width-relative:margin;mso-height-relative:margin" from="179.5pt,3.45pt" to="179.5pt,107.4pt" o:gfxdata="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" strokecolor="#aeaaaa [2414]" strokeweight=".5pt">
+              <v:line w14:anchorId="1ACF2A06" id="Straight Connector 22" o:spid="_x0000_s1026" style="position:absolute;z-index:251955200;visibility:visible;mso-wrap-style:square;mso-width-percent:0;mso-height-percent:0;mso-wrap-distance-left:9pt;mso-wrap-distance-top:0;mso-wrap-distance-right:9pt;mso-wrap-distance-bottom:0;mso-position-horizontal:absolute;mso-position-horizontal-relative:text;mso-position-vertical:absolute;mso-position-vertical-relative:text;mso-width-percent:0;mso-height-percent:0;mso-width-relative:margin;mso-height-relative:margin" from="179.5pt,3.45pt" to="179.5pt,107.4pt" o:gfxdata="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" strokecolor="#aeaaaa [2414]" strokeweight=".5pt">
                 <v:stroke joinstyle="miter"/>
               </v:line>
             </w:pict>
@@ -7718,7 +7718,7 @@
           </mc:Choice>
           <mc:Fallback>
             <w:pict>
-              <v:shape w14:anchorId="2F311BD1" id="Caixa de Texto 252" o:spid="_x0000_s1037" type="#_x0000_t202" style="position:absolute;margin-left:188.2pt;margin-top:6.05pt;width:355.4pt;height:159pt;z-index:251890688;visibility:visible;mso-wrap-style:square;mso-height-percent:0;mso-wrap-distance-left:9pt;mso-wrap-distance-top:0;mso-wrap-distance-right:9pt;mso-wrap-distance-bottom:0;mso-position-horizontal:absolute;mso-position-horizontal-relative:text;mso-position-vertical:absolute;mso-position-vertical-relative:text;mso-height-percent:0;mso-height-relative:margin;v-text-anchor:top" o:gfxdata="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" fillcolor="white [3201]" strokecolor="white [3212]" strokeweight=".5pt">
+              <v:shape w14:anchorId="2F311BD1" id="Caixa de Texto 252" o:spid="_x0000_s1037" type="#_x0000_t202" style="position:absolute;margin-left:188.2pt;margin-top:6.05pt;width:355.4pt;height:159pt;z-index:251890688;visibility:visible;mso-wrap-style:square;mso-height-percent:0;mso-wrap-distance-left:9pt;mso-wrap-distance-top:0;mso-wrap-distance-right:9pt;mso-wrap-distance-bottom:0;mso-position-horizontal:absolute;mso-position-horizontal-relative:text;mso-position-vertical:absolute;mso-position-vertical-relative:text;mso-height-percent:0;mso-height-relative:margin;v-text-anchor:top" o:gfxdata="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" fillcolor="white [3201]" strokecolor="white [3212]" strokeweight=".5pt">
                 <v:textbox>
                   <w:txbxContent>
                     <w:p>
@@ -8075,168 +8075,13 @@
         <mc:AlternateContent>
           <mc:Choice Requires="wps">
             <w:drawing>
-              <wp:anchor distT="0" distB="0" distL="114300" distR="114300" simplePos="0" relativeHeight="251924480" behindDoc="0" locked="0" layoutInCell="1" allowOverlap="1" wp14:anchorId="2068C476" wp14:editId="72FEDA45">
+              <wp:anchor distT="0" distB="0" distL="114300" distR="114300" simplePos="0" relativeHeight="251926528" behindDoc="0" locked="0" layoutInCell="1" allowOverlap="1" wp14:anchorId="4A1DAEF4" wp14:editId="1D4ACE8E">
                 <wp:simplePos x="0" y="0"/>
-                <wp:positionH relativeFrom="page">
-                  <wp:posOffset>3766601</wp:posOffset>
+                <wp:positionH relativeFrom="column">
+                  <wp:posOffset>6388735</wp:posOffset>
                 </wp:positionH>
                 <wp:positionV relativeFrom="paragraph">
-                  <wp:posOffset>349868</wp:posOffset>
-                </wp:positionV>
-                <wp:extent cx="3802935" cy="606858"/>
-                <wp:effectExtent l="0" t="0" r="7620" b="15875"/>
-                <wp:wrapNone/>
-                <wp:docPr id="27" name="Balão de Fala: Retângulo 10"/>
-                <wp:cNvGraphicFramePr/>
-                <a:graphic xmlns:a="http://schemas.openxmlformats.org/drawingml/2006/main">
-                  <a:graphicData uri="http://schemas.microsoft.com/office/word/2010/wordprocessingShape">
-                    <wps:wsp>
-                      <wps:cNvSpPr/>
-                      <wps:spPr>
-                        <a:xfrm>
-                          <a:off x="0" y="0"/>
-                          <a:ext cx="3802935" cy="606858"/>
-                        </a:xfrm>
-                        <a:prstGeom prst="wedgeRectCallout">
-                          <a:avLst>
-                            <a:gd name="adj1" fmla="val -18879"/>
-                            <a:gd name="adj2" fmla="val 40154"/>
-                          </a:avLst>
-                        </a:prstGeom>
-                        <a:solidFill>
-                          <a:srgbClr val="002060"/>
-                        </a:solidFill>
-                      </wps:spPr>
-                      <wps:style>
-                        <a:lnRef idx="2">
-                          <a:schemeClr val="accent1">
-                            <a:shade val="50000"/>
-                          </a:schemeClr>
-                        </a:lnRef>
-                        <a:fillRef idx="1">
-                          <a:schemeClr val="accent1"/>
-                        </a:fillRef>
-                        <a:effectRef idx="0">
-                          <a:schemeClr val="accent1"/>
-                        </a:effectRef>
-                        <a:fontRef idx="minor">
-                          <a:schemeClr val="lt1"/>
-                        </a:fontRef>
-                      </wps:style>
-                      <wps:txbx>
-                        <w:txbxContent>
-                          <w:p>
-                            <w:pPr>
-                              <w:jc w:val="center"/>
-                              <w:rPr>
-                                <w:color w:val="FFE599" w:themeColor="accent4" w:themeTint="66"/>
-                              </w:rPr>
-                            </w:pPr>
-                          </w:p>
-                        </w:txbxContent>
-                      </wps:txbx>
-                      <wps:bodyPr rot="0" spcFirstLastPara="0" vertOverflow="overflow" horzOverflow="overflow" vert="horz" wrap="square" lIns="91440" tIns="45720" rIns="91440" bIns="45720" numCol="1" spcCol="0" rtlCol="0" fromWordArt="0" anchor="t" anchorCtr="0" forceAA="0" compatLnSpc="1">
-                        <a:prstTxWarp prst="textNoShape">
-                          <a:avLst/>
-                        </a:prstTxWarp>
-                        <a:noAutofit/>
-                      </wps:bodyPr>
-                    </wps:wsp>
-                  </a:graphicData>
-                </a:graphic>
-                <wp14:sizeRelH relativeFrom="margin">
-                  <wp14:pctWidth>0</wp14:pctWidth>
-                </wp14:sizeRelH>
-                <wp14:sizeRelV relativeFrom="margin">
-                  <wp14:pctHeight>0</wp14:pctHeight>
-                </wp14:sizeRelV>
-              </wp:anchor>
-            </w:drawing>
-          </mc:Choice>
-          <mc:Fallback>
-            <w:pict>
-              <v:shapetype w14:anchorId="2068C476" id="_x0000_t61" coordsize="21600,21600" o:spt="61" adj="1350,25920" path="m,l0@8@12@24,0@9,,21600@6,21600@15@27@7,21600,21600,21600,21600@9@18@30,21600@8,21600,0@7,0@21@33@6,xe">
-                <v:stroke joinstyle="miter"/>
-                <v:formulas>
-                  <v:f eqn="sum 10800 0 #0"/>
-                  <v:f eqn="sum 10800 0 #1"/>
-                  <v:f eqn="sum #0 0 #1"/>
-                  <v:f eqn="sum @0 @1 0"/>
-                  <v:f eqn="sum 21600 0 #0"/>
-                  <v:f eqn="sum 21600 0 #1"/>
-                  <v:f eqn="if @0 3600 12600"/>
-                  <v:f eqn="if @0 9000 18000"/>
-                  <v:f eqn="if @1 3600 12600"/>
-                  <v:f eqn="if @1 9000 18000"/>
-                  <v:f eqn="if @2 0 #0"/>
-                  <v:f eqn="if @3 @10 0"/>
-                  <v:f eqn="if #0 0 @11"/>
-                  <v:f eqn="if @2 @6 #0"/>
-                  <v:f eqn="if @3 @6 @13"/>
-                  <v:f eqn="if @5 @6 @14"/>
-                  <v:f eqn="if @2 #0 21600"/>
-                  <v:f eqn="if @3 21600 @16"/>
-                  <v:f eqn="if @4 21600 @17"/>
-                  <v:f eqn="if @2 #0 @6"/>
-                  <v:f eqn="if @3 @19 @6"/>
-                  <v:f eqn="if #1 @6 @20"/>
-                  <v:f eqn="if @2 @8 #1"/>
-                  <v:f eqn="if @3 @22 @8"/>
-                  <v:f eqn="if #0 @8 @23"/>
-                  <v:f eqn="if @2 21600 #1"/>
-                  <v:f eqn="if @3 21600 @25"/>
-                  <v:f eqn="if @5 21600 @26"/>
-                  <v:f eqn="if @2 #1 @8"/>
-                  <v:f eqn="if @3 @8 @28"/>
-                  <v:f eqn="if @4 @8 @29"/>
-                  <v:f eqn="if @2 #1 0"/>
-                  <v:f eqn="if @3 @31 0"/>
-                  <v:f eqn="if #1 0 @32"/>
-                  <v:f eqn="val #0"/>
-                  <v:f eqn="val #1"/>
-                </v:formulas>
-                <v:path o:connecttype="custom" o:connectlocs="10800,0;0,10800;10800,21600;21600,10800;@34,@35"/>
-                <v:handles>
-                  <v:h position="#0,#1"/>
-                </v:handles>
-              </v:shapetype>
-              <v:shape id="_x0000_s1038" type="#_x0000_t61" style="position:absolute;margin-left:296.6pt;margin-top:27.55pt;width:299.45pt;height:47.8pt;z-index:251924480;visibility:visible;mso-wrap-style:square;mso-width-percent:0;mso-height-percent:0;mso-wrap-distance-left:9pt;mso-wrap-distance-top:0;mso-wrap-distance-right:9pt;mso-wrap-distance-bottom:0;mso-position-horizontal:absolute;mso-position-horizontal-relative:page;mso-position-vertical:absolute;mso-position-vertical-relative:text;mso-width-percent:0;mso-height-percent:0;mso-width-relative:margin;mso-height-relative:margin;v-text-anchor:top" o:gfxdata="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" adj="6722,19473" fillcolor="#002060" strokecolor="#1f3763 [1604]" strokeweight="1pt">
-                <v:textbox>
-                  <w:txbxContent>
-                    <w:p>
-                      <w:pPr>
-                        <w:jc w:val="center"/>
-                        <w:rPr>
-                          <w:color w:val="FFE599" w:themeColor="accent4" w:themeTint="66"/>
-                        </w:rPr>
-                      </w:pPr>
-                    </w:p>
-                  </w:txbxContent>
-                </v:textbox>
-                <w10:wrap anchorx="page"/>
-              </v:shape>
-            </w:pict>
-          </mc:Fallback>
-        </mc:AlternateContent>
-      </w:r>
-      <w:r>
-        <w:rPr>
-          <w:rFonts w:ascii="Aharoni" w:hAnsi="Aharoni" w:cs="Aharoni"/>
-          <w:noProof/>
-          <w:color w:val="4472C4" w:themeColor="accent1"/>
-          <w:sz w:val="48"/>
-          <w:szCs w:val="48"/>
-        </w:rPr>
-        <mc:AlternateContent>
-          <mc:Choice Requires="wps">
-            <w:drawing>
-              <wp:anchor distT="0" distB="0" distL="114300" distR="114300" simplePos="0" relativeHeight="251926528" behindDoc="0" locked="0" layoutInCell="1" allowOverlap="1" wp14:anchorId="4A1DAEF4" wp14:editId="38FE0358">
-                <wp:simplePos x="0" y="0"/>
-                <wp:positionH relativeFrom="column">
-                  <wp:posOffset>6389321</wp:posOffset>
-                </wp:positionH>
-                <wp:positionV relativeFrom="paragraph">
-                  <wp:posOffset>256051</wp:posOffset>
+                  <wp:posOffset>263525</wp:posOffset>
                 </wp:positionV>
                 <wp:extent cx="282575" cy="175260"/>
                 <wp:effectExtent l="0" t="0" r="0" b="2540"/>
@@ -8299,7 +8144,7 @@
           </mc:Choice>
           <mc:Fallback>
             <w:pict>
-              <v:shapetype w14:anchorId="2ED14369" id="_x0000_t5" coordsize="21600,21600" o:spt="5" adj="10800" path="m@0,l,21600r21600,xe">
+              <v:shapetype w14:anchorId="0A72940F" id="_x0000_t5" coordsize="21600,21600" o:spt="5" adj="10800" path="m@0,l,21600r21600,xe">
                 <v:stroke joinstyle="miter"/>
                 <v:formulas>
                   <v:f eqn="val #0"/>
@@ -8311,7 +8156,117 @@
                   <v:h position="#0,topLeft" xrange="0,21600"/>
                 </v:handles>
               </v:shapetype>
-              <v:shape id="Triangle 30" o:spid="_x0000_s1026" type="#_x0000_t5" style="position:absolute;margin-left:503.1pt;margin-top:20.15pt;width:22.25pt;height:13.8pt;z-index:251926528;visibility:visible;mso-wrap-style:square;mso-width-percent:0;mso-height-percent:0;mso-wrap-distance-left:9pt;mso-wrap-distance-top:0;mso-wrap-distance-right:9pt;mso-wrap-distance-bottom:0;mso-position-horizontal:absolute;mso-position-horizontal-relative:text;mso-position-vertical:absolute;mso-position-vertical-relative:text;mso-width-percent:0;mso-height-percent:0;mso-width-relative:margin;mso-height-relative:margin;v-text-anchor:middle" o:gfxdata="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" fillcolor="#002060" stroked="f" strokeweight="1pt"/>
+              <v:shape id="Triangle 30" o:spid="_x0000_s1026" type="#_x0000_t5" style="position:absolute;margin-left:503.05pt;margin-top:20.75pt;width:22.25pt;height:13.8pt;z-index:251926528;visibility:visible;mso-wrap-style:square;mso-width-percent:0;mso-height-percent:0;mso-wrap-distance-left:9pt;mso-wrap-distance-top:0;mso-wrap-distance-right:9pt;mso-wrap-distance-bottom:0;mso-position-horizontal:absolute;mso-position-horizontal-relative:text;mso-position-vertical:absolute;mso-position-vertical-relative:text;mso-width-percent:0;mso-height-percent:0;mso-width-relative:margin;mso-height-relative:margin;v-text-anchor:middle" o:gfxdata="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" fillcolor="#002060" stroked="f" strokeweight="1pt"/>
+            </w:pict>
+          </mc:Fallback>
+        </mc:AlternateContent>
+      </w:r>
+      <w:r>
+        <w:rPr>
+          <w:rFonts w:ascii="Aharoni" w:hAnsi="Aharoni" w:cs="Aharoni"/>
+          <w:noProof/>
+          <w:color w:val="4472C4" w:themeColor="accent1"/>
+          <w:sz w:val="48"/>
+          <w:szCs w:val="48"/>
+        </w:rPr>
+        <mc:AlternateContent>
+          <mc:Choice Requires="wps">
+            <w:drawing>
+              <wp:anchor distT="0" distB="0" distL="114300" distR="114300" simplePos="0" relativeHeight="251924480" behindDoc="0" locked="0" layoutInCell="1" allowOverlap="1" wp14:anchorId="2068C476" wp14:editId="369E62C2">
+                <wp:simplePos x="0" y="0"/>
+                <wp:positionH relativeFrom="page">
+                  <wp:posOffset>3766601</wp:posOffset>
+                </wp:positionH>
+                <wp:positionV relativeFrom="paragraph">
+                  <wp:posOffset>349868</wp:posOffset>
+                </wp:positionV>
+                <wp:extent cx="3802935" cy="606858"/>
+                <wp:effectExtent l="0" t="0" r="7620" b="15875"/>
+                <wp:wrapNone/>
+                <wp:docPr id="27" name="Balão de Fala: Retângulo 10"/>
+                <wp:cNvGraphicFramePr/>
+                <a:graphic xmlns:a="http://schemas.openxmlformats.org/drawingml/2006/main">
+                  <a:graphicData uri="http://schemas.microsoft.com/office/word/2010/wordprocessingShape">
+                    <wps:wsp>
+                      <wps:cNvSpPr/>
+                      <wps:spPr>
+                        <a:xfrm>
+                          <a:off x="0" y="0"/>
+                          <a:ext cx="3802935" cy="606858"/>
+                        </a:xfrm>
+                        <a:prstGeom prst="wedgeRectCallout">
+                          <a:avLst>
+                            <a:gd name="adj1" fmla="val -18879"/>
+                            <a:gd name="adj2" fmla="val 40154"/>
+                          </a:avLst>
+                        </a:prstGeom>
+                        <a:solidFill>
+                          <a:srgbClr val="002060"/>
+                        </a:solidFill>
+                      </wps:spPr>
+                      <wps:style>
+                        <a:lnRef idx="2">
+                          <a:schemeClr val="accent1">
+                            <a:shade val="50000"/>
+                          </a:schemeClr>
+                        </a:lnRef>
+                        <a:fillRef idx="1">
+                          <a:schemeClr val="accent1"/>
+                        </a:fillRef>
+                        <a:effectRef idx="0">
+                          <a:schemeClr val="accent1"/>
+                        </a:effectRef>
+                        <a:fontRef idx="minor">
+                          <a:schemeClr val="lt1"/>
+                        </a:fontRef>
+                      </wps:style>
+                      <wps:txbx>
+                        <w:txbxContent>
+                          <w:p>
+                            <w:pPr>
+                              <w:jc w:val="center"/>
+                              <w:rPr>
+                                <w:color w:val="FFE599" w:themeColor="accent4" w:themeTint="66"/>
+                              </w:rPr>
+                            </w:pPr>
+                          </w:p>
+                        </w:txbxContent>
+                      </wps:txbx>
+                      <wps:bodyPr rot="0" spcFirstLastPara="0" vertOverflow="overflow" horzOverflow="overflow" vert="horz" wrap="square" lIns="91440" tIns="45720" rIns="91440" bIns="45720" numCol="1" spcCol="0" rtlCol="0" fromWordArt="0" anchor="t" anchorCtr="0" forceAA="0" compatLnSpc="1">
+                        <a:prstTxWarp prst="textNoShape">
+                          <a:avLst/>
+                        </a:prstTxWarp>
+                        <a:noAutofit/>
+                      </wps:bodyPr>
+                    </wps:wsp>
+                  </a:graphicData>
+                </a:graphic>
+                <wp14:sizeRelH relativeFrom="margin">
+                  <wp14:pctWidth>0</wp14:pctWidth>
+                </wp14:sizeRelH>
+                <wp14:sizeRelV relativeFrom="margin">
+                  <wp14:pctHeight>0</wp14:pctHeight>
+                </wp14:sizeRelV>
+              </wp:anchor>
+            </w:drawing>
+          </mc:Choice>
+          <mc:Fallback>
+            <w:pict>
+              <v:shape w14:anchorId="2068C476" id="_x0000_s1038" type="#_x0000_t61" style="position:absolute;margin-left:296.6pt;margin-top:27.55pt;width:299.45pt;height:47.8pt;z-index:251924480;visibility:visible;mso-wrap-style:square;mso-width-percent:0;mso-height-percent:0;mso-wrap-distance-left:9pt;mso-wrap-distance-top:0;mso-wrap-distance-right:9pt;mso-wrap-distance-bottom:0;mso-position-horizontal:absolute;mso-position-horizontal-relative:page;mso-position-vertical:absolute;mso-position-vertical-relative:text;mso-width-percent:0;mso-height-percent:0;mso-width-relative:margin;mso-height-relative:margin;v-text-anchor:top" o:gfxdata="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" adj="6722,19473" fillcolor="#002060" strokecolor="#1f3763 [1604]" strokeweight="1pt">
+                <v:textbox>
+                  <w:txbxContent>
+                    <w:p>
+                      <w:pPr>
+                        <w:jc w:val="center"/>
+                        <w:rPr>
+                          <w:color w:val="FFE599" w:themeColor="accent4" w:themeTint="66"/>
+                        </w:rPr>
+                      </w:pPr>
+                    </w:p>
+                  </w:txbxContent>
+                </v:textbox>
+                <w10:wrap anchorx="page"/>
+              </v:shape>
             </w:pict>
           </mc:Fallback>
         </mc:AlternateContent>
@@ -8440,7 +8395,7 @@
                                           <pic:cNvPicPr/>
                                         </pic:nvPicPr>
                                         <pic:blipFill>
-                                          <a:blip r:embed="rId21">
+                                          <a:blip r:embed="rId17">
                                             <a:extLst>
                                               <a:ext uri="{28A0092B-C50C-407E-A947-70E740481C1C}">
                                                 <a14:useLocalDpi xmlns:a14="http://schemas.microsoft.com/office/drawing/2010/main" val="0"/>
@@ -8513,7 +8468,7 @@
                                           <pic:cNvPicPr/>
                                         </pic:nvPicPr>
                                         <pic:blipFill>
-                                          <a:blip r:embed="rId22">
+                                          <a:blip r:embed="rId18">
                                             <a:extLst>
                                               <a:ext uri="{28A0092B-C50C-407E-A947-70E740481C1C}">
                                                 <a14:useLocalDpi xmlns:a14="http://schemas.microsoft.com/office/drawing/2010/main" val="0"/>
@@ -8585,7 +8540,7 @@
                                           <pic:cNvPicPr/>
                                         </pic:nvPicPr>
                                         <pic:blipFill>
-                                          <a:blip r:embed="rId23">
+                                          <a:blip r:embed="rId19">
                                             <a:extLst>
                                               <a:ext uri="{28A0092B-C50C-407E-A947-70E740481C1C}">
                                                 <a14:useLocalDpi xmlns:a14="http://schemas.microsoft.com/office/drawing/2010/main" val="0"/>
@@ -8647,7 +8602,7 @@
                                           <pic:cNvPicPr/>
                                         </pic:nvPicPr>
                                         <pic:blipFill>
-                                          <a:blip r:embed="rId24">
+                                          <a:blip r:embed="rId20">
                                             <a:extLst>
                                               <a:ext uri="{28A0092B-C50C-407E-A947-70E740481C1C}">
                                                 <a14:useLocalDpi xmlns:a14="http://schemas.microsoft.com/office/drawing/2010/main" val="0"/>
@@ -8709,7 +8664,7 @@
                                           <pic:cNvPicPr/>
                                         </pic:nvPicPr>
                                         <pic:blipFill>
-                                          <a:blip r:embed="rId25">
+                                          <a:blip r:embed="rId21">
                                             <a:extLst>
                                               <a:ext uri="{28A0092B-C50C-407E-A947-70E740481C1C}">
                                                 <a14:useLocalDpi xmlns:a14="http://schemas.microsoft.com/office/drawing/2010/main" val="0"/>
@@ -8821,11 +8776,7 @@
           </mc:Choice>
           <mc:Fallback>
             <w:pict>
-              <v:shapetype w14:anchorId="1B675A1A" id="_x0000_t202" coordsize="21600,21600" o:spt="202" path="m,l,21600r21600,l21600,xe">
-                <v:stroke joinstyle="miter"/>
-                <v:path gradientshapeok="t" o:connecttype="rect"/>
-              </v:shapetype>
-              <v:shape id="Caixa de Texto 259" o:spid="_x0000_s1039" type="#_x0000_t202" style="position:absolute;margin-left:-21.6pt;margin-top:27.7pt;width:183.4pt;height:324.55pt;z-index:251952128;visibility:visible;mso-wrap-style:square;mso-width-percent:0;mso-height-percent:0;mso-wrap-distance-left:9pt;mso-wrap-distance-top:0;mso-wrap-distance-right:9pt;mso-wrap-distance-bottom:0;mso-position-horizontal:absolute;mso-position-horizontal-relative:text;mso-position-vertical:absolute;mso-position-vertical-relative:text;mso-width-percent:0;mso-height-percent:0;mso-width-relative:margin;mso-height-relative:margin;v-text-anchor:top" o:gfxdata="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" fillcolor="white [3201]" strokecolor="white [3212]" strokeweight=".5pt">
+              <v:shape w14:anchorId="1B675A1A" id="Caixa de Texto 259" o:spid="_x0000_s1039" type="#_x0000_t202" style="position:absolute;margin-left:-21.6pt;margin-top:27.7pt;width:183.4pt;height:324.55pt;z-index:251952128;visibility:visible;mso-wrap-style:square;mso-width-percent:0;mso-height-percent:0;mso-wrap-distance-left:9pt;mso-wrap-distance-top:0;mso-wrap-distance-right:9pt;mso-wrap-distance-bottom:0;mso-position-horizontal:absolute;mso-position-horizontal-relative:text;mso-position-vertical:absolute;mso-position-vertical-relative:text;mso-width-percent:0;mso-height-percent:0;mso-width-relative:margin;mso-height-relative:margin;v-text-anchor:top" o:gfxdata="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" fillcolor="white [3201]" strokecolor="white [3212]" strokeweight=".5pt">
                 <v:textbox>
                   <w:txbxContent>
                     <w:p>
@@ -8893,7 +8844,7 @@
                                     <pic:cNvPicPr/>
                                   </pic:nvPicPr>
                                   <pic:blipFill>
-                                    <a:blip r:embed="rId26">
+                                    <a:blip r:embed="rId17">
                                       <a:extLst>
                                         <a:ext uri="{28A0092B-C50C-407E-A947-70E740481C1C}">
                                           <a14:useLocalDpi xmlns:a14="http://schemas.microsoft.com/office/drawing/2010/main" val="0"/>
@@ -8966,7 +8917,7 @@
                                     <pic:cNvPicPr/>
                                   </pic:nvPicPr>
                                   <pic:blipFill>
-                                    <a:blip r:embed="rId27">
+                                    <a:blip r:embed="rId18">
                                       <a:extLst>
                                         <a:ext uri="{28A0092B-C50C-407E-A947-70E740481C1C}">
                                           <a14:useLocalDpi xmlns:a14="http://schemas.microsoft.com/office/drawing/2010/main" val="0"/>
@@ -9038,7 +8989,7 @@
                                     <pic:cNvPicPr/>
                                   </pic:nvPicPr>
                                   <pic:blipFill>
-                                    <a:blip r:embed="rId28">
+                                    <a:blip r:embed="rId19">
                                       <a:extLst>
                                         <a:ext uri="{28A0092B-C50C-407E-A947-70E740481C1C}">
                                           <a14:useLocalDpi xmlns:a14="http://schemas.microsoft.com/office/drawing/2010/main" val="0"/>
@@ -9100,7 +9051,7 @@
                                     <pic:cNvPicPr/>
                                   </pic:nvPicPr>
                                   <pic:blipFill>
-                                    <a:blip r:embed="rId29">
+                                    <a:blip r:embed="rId20">
                                       <a:extLst>
                                         <a:ext uri="{28A0092B-C50C-407E-A947-70E740481C1C}">
                                           <a14:useLocalDpi xmlns:a14="http://schemas.microsoft.com/office/drawing/2010/main" val="0"/>
@@ -9162,7 +9113,7 @@
                                     <pic:cNvPicPr/>
                                   </pic:nvPicPr>
                                   <pic:blipFill>
-                                    <a:blip r:embed="rId30">
+                                    <a:blip r:embed="rId21">
                                       <a:extLst>
                                         <a:ext uri="{28A0092B-C50C-407E-A947-70E740481C1C}">
                                           <a14:useLocalDpi xmlns:a14="http://schemas.microsoft.com/office/drawing/2010/main" val="0"/>
@@ -9351,7 +9302,7 @@
                   <v:h position="#0,topLeft" xrange="0,21600"/>
                 </v:handles>
               </v:shapetype>
-              <v:shape id="Triangle 32" o:spid="_x0000_s1026" type="#_x0000_t5" style="position:absolute;margin-left:-11.5pt;margin-top:-.25pt;width:22.25pt;height:13.85pt;rotation:180;z-index:251930624;visibility:visible;mso-wrap-style:square;mso-width-percent:0;mso-height-percent:0;mso-wrap-distance-left:9pt;mso-wrap-distance-top:0;mso-wrap-distance-right:9pt;mso-wrap-distance-bottom:0;mso-position-horizontal:absolute;mso-position-horizontal-relative:text;mso-position-vertical:absolute;mso-position-vertical-relative:text;mso-width-percent:0;mso-height-percent:0;mso-width-relative:margin;mso-height-relative:margin;v-text-anchor:middle" o:gfxdata="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" fillcolor="#002060" stroked="f" strokeweight="1pt"/>
+              <v:shape id="Triangle 32" o:spid="_x0000_s1026" type="#_x0000_t5" style="position:absolute;margin-left:-11.5pt;margin-top:-.25pt;width:22.25pt;height:13.85pt;rotation:180;z-index:251930624;visibility:visible;mso-wrap-style:square;mso-width-percent:0;mso-height-percent:0;mso-wrap-distance-left:9pt;mso-wrap-distance-top:0;mso-wrap-distance-right:9pt;mso-wrap-distance-bottom:0;mso-position-horizontal:absolute;mso-position-horizontal-relative:text;mso-position-vertical:absolute;mso-position-vertical-relative:text;mso-width-percent:0;mso-height-percent:0;mso-width-relative:margin;mso-height-relative:margin;v-text-anchor:middle" o:gfxdata="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" fillcolor="#002060" stroked="f" strokeweight="1pt"/>
             </w:pict>
           </mc:Fallback>
         </mc:AlternateContent>
@@ -9447,7 +9398,7 @@
           </mc:Choice>
           <mc:Fallback>
             <w:pict>
-              <v:shape w14:anchorId="67ACF88B" id="_x0000_s1040" type="#_x0000_t61" style="position:absolute;margin-left:.45pt;margin-top:-36.8pt;width:296.35pt;height:45.4pt;z-index:251928576;visibility:visible;mso-wrap-style:square;mso-width-percent:0;mso-height-percent:0;mso-wrap-distance-left:9pt;mso-wrap-distance-top:0;mso-wrap-distance-right:9pt;mso-wrap-distance-bottom:0;mso-position-horizontal:absolute;mso-position-horizontal-relative:page;mso-position-vertical:absolute;mso-position-vertical-relative:text;mso-width-percent:0;mso-height-percent:0;mso-width-relative:margin;mso-height-relative:margin;v-text-anchor:top" o:gfxdata="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" adj="6722,19473" fillcolor="#002060" strokecolor="#1f3763 [1604]" strokeweight="1pt">
+              <v:shape w14:anchorId="67ACF88B" id="_x0000_s1040" type="#_x0000_t61" style="position:absolute;margin-left:.45pt;margin-top:-36.8pt;width:296.35pt;height:45.4pt;z-index:251928576;visibility:visible;mso-wrap-style:square;mso-width-percent:0;mso-height-percent:0;mso-wrap-distance-left:9pt;mso-wrap-distance-top:0;mso-wrap-distance-right:9pt;mso-wrap-distance-bottom:0;mso-position-horizontal:absolute;mso-position-horizontal-relative:page;mso-position-vertical:absolute;mso-position-vertical-relative:text;mso-width-percent:0;mso-height-percent:0;mso-width-relative:margin;mso-height-relative:margin;v-text-anchor:top" o:gfxdata="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" adj="6722,19473" fillcolor="#002060" strokecolor="#1f3763 [1604]" strokeweight="1pt">
                 <v:textbox>
                   <w:txbxContent>
                     <w:p>
@@ -9547,7 +9498,7 @@
           </mc:Choice>
           <mc:Fallback>
             <w:pict>
-              <v:line w14:anchorId="37DAA7D7" id="Straight Connector 10" o:spid="_x0000_s1026" style="position:absolute;z-index:251953152;visibility:visible;mso-wrap-style:square;mso-width-percent:0;mso-wrap-distance-left:9pt;mso-wrap-distance-top:0;mso-wrap-distance-right:9pt;mso-wrap-distance-bottom:0;mso-position-horizontal:absolute;mso-position-horizontal-relative:text;mso-position-vertical:absolute;mso-position-vertical-relative:text;mso-width-percent:0;mso-width-relative:margin" from="-13.6pt,23.4pt" to="154.45pt,23.4pt" o:gfxdata="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" strokecolor="#aeaaaa [2414]" strokeweight=".5pt">
+              <v:line w14:anchorId="37DAA7D7" id="Straight Connector 10" o:spid="_x0000_s1026" style="position:absolute;z-index:251953152;visibility:visible;mso-wrap-style:square;mso-width-percent:0;mso-wrap-distance-left:9pt;mso-wrap-distance-top:0;mso-wrap-distance-right:9pt;mso-wrap-distance-bottom:0;mso-position-horizontal:absolute;mso-position-horizontal-relative:text;mso-position-vertical:absolute;mso-position-vertical-relative:text;mso-width-percent:0;mso-width-relative:margin" from="-13.6pt,23.4pt" to="154.45pt,23.4pt" o:gfxdata="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" strokecolor="#aeaaaa [2414]" strokeweight=".5pt">
                 <v:stroke joinstyle="miter"/>
               </v:line>
             </w:pict>
@@ -9627,7 +9578,7 @@
           </mc:Choice>
           <mc:Fallback>
             <w:pict>
-              <v:line w14:anchorId="69DBFF29" id="Conector reto 258" o:spid="_x0000_s1026" style="position:absolute;z-index:251893760;visibility:visible;mso-wrap-style:square;mso-width-percent:0;mso-height-percent:0;mso-wrap-distance-left:9pt;mso-wrap-distance-top:0;mso-wrap-distance-right:9pt;mso-wrap-distance-bottom:0;mso-position-horizontal:absolute;mso-position-horizontal-relative:margin;mso-position-vertical:absolute;mso-position-vertical-relative:text;mso-width-percent:0;mso-height-percent:0;mso-width-relative:margin;mso-height-relative:margin" from="193.35pt,23.4pt" to="526.1pt,23.4pt" o:gfxdata="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" strokecolor="#a5a5a5 [2092]" strokeweight=".5pt">
+              <v:line w14:anchorId="69DBFF29" id="Conector reto 258" o:spid="_x0000_s1026" style="position:absolute;z-index:251893760;visibility:visible;mso-wrap-style:square;mso-width-percent:0;mso-height-percent:0;mso-wrap-distance-left:9pt;mso-wrap-distance-top:0;mso-wrap-distance-right:9pt;mso-wrap-distance-bottom:0;mso-position-horizontal:absolute;mso-position-horizontal-relative:margin;mso-position-vertical:absolute;mso-position-vertical-relative:text;mso-width-percent:0;mso-height-percent:0;mso-width-relative:margin;mso-height-relative:margin" from="193.35pt,23.4pt" to="526.1pt,23.4pt" o:gfxdata="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" strokecolor="#a5a5a5 [2092]" strokeweight=".5pt">
                 <v:stroke joinstyle="miter"/>
                 <w10:wrap anchorx="margin"/>
               </v:line>
@@ -9713,7 +9664,7 @@
                   <v:h position="#0,topLeft" xrange="0,21600"/>
                 </v:handles>
               </v:shapetype>
-              <v:shape id="Seta: Divisa 260" o:spid="_x0000_s1026" type="#_x0000_t55" style="position:absolute;margin-left:161.75pt;margin-top:17.05pt;width:21.45pt;height:14.8pt;z-index:251896832;visibility:visible;mso-wrap-style:square;mso-wrap-distance-left:9pt;mso-wrap-distance-top:0;mso-wrap-distance-right:9pt;mso-wrap-distance-bottom:0;mso-position-horizontal:absolute;mso-position-horizontal-relative:text;mso-position-vertical:absolute;mso-position-vertical-relative:text;v-text-anchor:middle" o:gfxdata="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" adj="14143" fillcolor="#4f7ac7 [3028]" stroked="f">
+              <v:shape id="Seta: Divisa 260" o:spid="_x0000_s1026" type="#_x0000_t55" style="position:absolute;margin-left:161.75pt;margin-top:17.05pt;width:21.45pt;height:14.8pt;z-index:251896832;visibility:visible;mso-wrap-style:square;mso-wrap-distance-left:9pt;mso-wrap-distance-top:0;mso-wrap-distance-right:9pt;mso-wrap-distance-bottom:0;mso-position-horizontal:absolute;mso-position-horizontal-relative:text;mso-position-vertical:absolute;mso-position-vertical-relative:text;v-text-anchor:middle" o:gfxdata="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" adj="14143" fillcolor="#4f7ac7 [3028]" stroked="f">
                 <v:fill color2="#416fc3 [3172]" rotate="t" colors="0 #6083cb;.5 #3e70ca;1 #2e61ba" focus="100%" type="gradient">
                   <o:fill v:ext="view" type="gradientUnscaled"/>
                 </v:fill>
@@ -9809,7 +9760,7 @@
           </mc:Choice>
           <mc:Fallback>
             <w:pict>
-              <v:shape w14:anchorId="4ECAD869" id="_x0000_s1041" type="#_x0000_t202" style="position:absolute;margin-left:187.5pt;margin-top:1pt;width:107.7pt;height:17.5pt;z-index:251894784;visibility:visible;mso-wrap-style:square;mso-height-percent:0;mso-wrap-distance-left:9pt;mso-wrap-distance-top:0;mso-wrap-distance-right:9pt;mso-wrap-distance-bottom:0;mso-position-horizontal:absolute;mso-position-horizontal-relative:text;mso-position-vertical:absolute;mso-position-vertical-relative:text;mso-height-percent:0;mso-height-relative:margin;v-text-anchor:top" o:gfxdata="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" fillcolor="white [3201]" strokecolor="white [3212]" strokeweight=".5pt">
+              <v:shape w14:anchorId="4ECAD869" id="_x0000_s1041" type="#_x0000_t202" style="position:absolute;margin-left:187.5pt;margin-top:1pt;width:107.7pt;height:17.5pt;z-index:251894784;visibility:visible;mso-wrap-style:square;mso-height-percent:0;mso-wrap-distance-left:9pt;mso-wrap-distance-top:0;mso-wrap-distance-right:9pt;mso-wrap-distance-bottom:0;mso-position-horizontal:absolute;mso-position-horizontal-relative:text;mso-position-vertical:absolute;mso-position-vertical-relative:text;mso-height-percent:0;mso-height-relative:margin;v-text-anchor:top" o:gfxdata="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" fillcolor="white [3201]" strokecolor="white [3212]" strokeweight=".5pt">
                 <v:textbox>
                   <w:txbxContent>
                     <w:p>
@@ -9923,7 +9874,7 @@
           </mc:Choice>
           <mc:Fallback>
             <w:pict>
-              <v:line w14:anchorId="719BE6D3" id="Conector reto 63" o:spid="_x0000_s1026" style="position:absolute;flip:x;z-index:251770880;visibility:visible;mso-wrap-style:square;mso-width-percent:0;mso-height-percent:0;mso-wrap-distance-left:9pt;mso-wrap-distance-top:0;mso-wrap-distance-right:9pt;mso-wrap-distance-bottom:0;mso-position-horizontal:absolute;mso-position-horizontal-relative:text;mso-position-vertical:absolute;mso-position-vertical-relative:text;mso-width-percent:0;mso-height-percent:0;mso-width-relative:margin;mso-height-relative:margin" from="187.15pt,6pt" to="187.15pt,654.6pt" o:gfxdata="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" strokecolor="#aeaaaa [2414]" strokeweight=".5pt">
+              <v:line w14:anchorId="719BE6D3" id="Conector reto 63" o:spid="_x0000_s1026" style="position:absolute;flip:x;z-index:251770880;visibility:visible;mso-wrap-style:square;mso-width-percent:0;mso-height-percent:0;mso-wrap-distance-left:9pt;mso-wrap-distance-top:0;mso-wrap-distance-right:9pt;mso-wrap-distance-bottom:0;mso-position-horizontal:absolute;mso-position-horizontal-relative:text;mso-position-vertical:absolute;mso-position-vertical-relative:text;mso-width-percent:0;mso-height-percent:0;mso-width-relative:margin;mso-height-relative:margin" from="187.15pt,6pt" to="187.15pt,654.6pt" o:gfxdata="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" strokecolor="#aeaaaa [2414]" strokeweight=".5pt">
                 <v:stroke joinstyle="miter"/>
               </v:line>
             </w:pict>
@@ -10448,7 +10399,7 @@
           </mc:Choice>
           <mc:Fallback>
             <w:pict>
-              <v:shape w14:anchorId="299EF57D" id="Text Box 16" o:spid="_x0000_s1042" type="#_x0000_t202" style="position:absolute;left:0;text-align:left;margin-left:32.65pt;margin-top:5.3pt;width:121.8pt;height:291.3pt;z-index:251954176;visibility:visible;mso-wrap-style:square;mso-width-percent:0;mso-height-percent:0;mso-wrap-distance-left:9pt;mso-wrap-distance-top:0;mso-wrap-distance-right:9pt;mso-wrap-distance-bottom:0;mso-position-horizontal:absolute;mso-position-horizontal-relative:text;mso-position-vertical:absolute;mso-position-vertical-relative:text;mso-width-percent:0;mso-height-percent:0;mso-width-relative:margin;mso-height-relative:margin;v-text-anchor:top" o:gfxdata="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" fillcolor="white [3201]" stroked="f" strokeweight=".5pt">
+              <v:shape w14:anchorId="299EF57D" id="Text Box 16" o:spid="_x0000_s1042" type="#_x0000_t202" style="position:absolute;left:0;text-align:left;margin-left:32.65pt;margin-top:5.3pt;width:121.8pt;height:291.3pt;z-index:251954176;visibility:visible;mso-wrap-style:square;mso-width-percent:0;mso-height-percent:0;mso-wrap-distance-left:9pt;mso-wrap-distance-top:0;mso-wrap-distance-right:9pt;mso-wrap-distance-bottom:0;mso-position-horizontal:absolute;mso-position-horizontal-relative:text;mso-position-vertical:absolute;mso-position-vertical-relative:text;mso-width-percent:0;mso-height-percent:0;mso-width-relative:margin;mso-height-relative:margin;v-text-anchor:top" o:gfxdata="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" fillcolor="white [3201]" stroked="f" strokeweight=".5pt">
                 <v:textbox>
                   <w:txbxContent>
                     <w:p>
@@ -10489,16 +10440,7 @@
                           <w:szCs w:val="16"/>
                           <w:lang w:val="en-US"/>
                         </w:rPr>
-                        <w:t>02 Dec 2022</w:t>
-                      </w:r>
-                      <w:r>
-                        <w:rPr>
-                          <w:color w:val="767171" w:themeColor="background2" w:themeShade="80"/>
-                          <w:sz w:val="16"/>
-                          <w:szCs w:val="16"/>
-                          <w:lang w:val="en-US"/>
-                        </w:rPr>
-                        <w:t xml:space="preserve"> </w:t>
+                        <w:t xml:space="preserve">02 Dec 2022 </w:t>
                       </w:r>
                       <w:r>
                         <w:rPr>
@@ -11252,7 +11194,6 @@
                                 <w:color w:val="3B3838" w:themeColor="background2" w:themeShade="40"/>
                                 <w:sz w:val="16"/>
                                 <w:szCs w:val="16"/>
-                                <w:lang w:val="en-BR"/>
                               </w:rPr>
                             </w:pPr>
                             <w:r>
@@ -12777,7 +12718,6 @@
                                 <w:color w:val="3B3838" w:themeColor="background2" w:themeShade="40"/>
                                 <w:sz w:val="16"/>
                                 <w:szCs w:val="16"/>
-                                <w:lang w:val="en-BR"/>
                               </w:rPr>
                             </w:pPr>
                           </w:p>
@@ -12856,7 +12796,7 @@
           </mc:Choice>
           <mc:Fallback>
             <w:pict>
-              <v:shape w14:anchorId="7DEC622D" id="Caixa de Texto 261" o:spid="_x0000_s1043" type="#_x0000_t202" style="position:absolute;left:0;text-align:left;margin-left:187.75pt;margin-top:5.8pt;width:370.2pt;height:701.15pt;z-index:251897856;visibility:visible;mso-wrap-style:square;mso-width-percent:0;mso-height-percent:0;mso-wrap-distance-left:9pt;mso-wrap-distance-top:0;mso-wrap-distance-right:9pt;mso-wrap-distance-bottom:0;mso-position-horizontal:absolute;mso-position-horizontal-relative:text;mso-position-vertical:absolute;mso-position-vertical-relative:text;mso-width-percent:0;mso-height-percent:0;mso-width-relative:margin;mso-height-relative:margin;v-text-anchor:top" o:gfxdata="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" fillcolor="white [3201]" strokecolor="white [3212]" strokeweight=".5pt">
+              <v:shape w14:anchorId="7DEC622D" id="Caixa de Texto 261" o:spid="_x0000_s1043" type="#_x0000_t202" style="position:absolute;left:0;text-align:left;margin-left:187.75pt;margin-top:5.8pt;width:370.2pt;height:701.15pt;z-index:251897856;visibility:visible;mso-wrap-style:square;mso-width-percent:0;mso-height-percent:0;mso-wrap-distance-left:9pt;mso-wrap-distance-top:0;mso-wrap-distance-right:9pt;mso-wrap-distance-bottom:0;mso-position-horizontal:absolute;mso-position-horizontal-relative:text;mso-position-vertical:absolute;mso-position-vertical-relative:text;mso-width-percent:0;mso-height-percent:0;mso-width-relative:margin;mso-height-relative:margin;v-text-anchor:top" o:gfxdata="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" fillcolor="white [3201]" strokecolor="white [3212]" strokeweight=".5pt">
                 <v:textbox>
                   <w:txbxContent>
                     <w:p>
@@ -13146,7 +13086,6 @@
                           <w:color w:val="3B3838" w:themeColor="background2" w:themeShade="40"/>
                           <w:sz w:val="16"/>
                           <w:szCs w:val="16"/>
-                          <w:lang w:val="en-BR"/>
                         </w:rPr>
                       </w:pPr>
                       <w:r>
@@ -14671,7 +14610,6 @@
                           <w:color w:val="3B3838" w:themeColor="background2" w:themeShade="40"/>
                           <w:sz w:val="16"/>
                           <w:szCs w:val="16"/>
-                          <w:lang w:val="en-BR"/>
                         </w:rPr>
                       </w:pPr>
                     </w:p>
@@ -14849,7 +14787,7 @@
           </mc:Choice>
           <mc:Fallback>
             <w:pict>
-              <v:shape w14:anchorId="38965AB5" id="Balão de Fala: Retângulo 192" o:spid="_x0000_s1044" type="#_x0000_t61" style="position:absolute;margin-left:318.6pt;margin-top:762.25pt;width:289pt;height:41.75pt;rotation:180;z-index:251772928;visibility:visible;mso-wrap-style:square;mso-width-percent:0;mso-height-percent:0;mso-wrap-distance-left:9pt;mso-wrap-distance-top:0;mso-wrap-distance-right:9pt;mso-wrap-distance-bottom:0;mso-position-horizontal:absolute;mso-position-horizontal-relative:page;mso-position-vertical:absolute;mso-position-vertical-relative:text;mso-width-percent:0;mso-height-percent:0;mso-width-relative:margin;mso-height-relative:margin;v-text-anchor:middle" o:gfxdata="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" adj="6300,24300" fillcolor="#4472c4 [3204]" strokecolor="#1f3763 [1604]" strokeweight="1pt">
+              <v:shape w14:anchorId="38965AB5" id="Balão de Fala: Retângulo 192" o:spid="_x0000_s1044" type="#_x0000_t61" style="position:absolute;margin-left:318.6pt;margin-top:762.25pt;width:289pt;height:41.75pt;rotation:180;z-index:251772928;visibility:visible;mso-wrap-style:square;mso-width-percent:0;mso-height-percent:0;mso-wrap-distance-left:9pt;mso-wrap-distance-top:0;mso-wrap-distance-right:9pt;mso-wrap-distance-bottom:0;mso-position-horizontal:absolute;mso-position-horizontal-relative:page;mso-position-vertical:absolute;mso-position-vertical-relative:text;mso-width-percent:0;mso-height-percent:0;mso-width-relative:margin;mso-height-relative:margin;v-text-anchor:middle" o:gfxdata="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" adj="6300,24300" fillcolor="#4472c4 [3204]" strokecolor="#1f3763 [1604]" strokeweight="1pt">
                 <v:textbox>
                   <w:txbxContent>
                     <w:p>
@@ -15164,7 +15102,7 @@
           </mc:Choice>
           <mc:Fallback>
             <w:pict>
-              <v:shape w14:anchorId="2E06A9EA" id="_x0000_s1045" type="#_x0000_t61" style="position:absolute;margin-left:299.45pt;margin-top:26.6pt;width:299.7pt;height:45.4pt;z-index:251932672;visibility:visible;mso-wrap-style:square;mso-width-percent:0;mso-height-percent:0;mso-wrap-distance-left:9pt;mso-wrap-distance-top:0;mso-wrap-distance-right:9pt;mso-wrap-distance-bottom:0;mso-position-horizontal:absolute;mso-position-horizontal-relative:page;mso-position-vertical:absolute;mso-position-vertical-relative:text;mso-width-percent:0;mso-height-percent:0;mso-width-relative:margin;mso-height-relative:margin;v-text-anchor:top" o:gfxdata="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" adj="6722,19473" fillcolor="#002060" strokecolor="#1f3763 [1604]" strokeweight="1pt">
+              <v:shape w14:anchorId="2E06A9EA" id="_x0000_s1045" type="#_x0000_t61" style="position:absolute;margin-left:299.45pt;margin-top:26.6pt;width:299.7pt;height:45.4pt;z-index:251932672;visibility:visible;mso-wrap-style:square;mso-width-percent:0;mso-height-percent:0;mso-wrap-distance-left:9pt;mso-wrap-distance-top:0;mso-wrap-distance-right:9pt;mso-wrap-distance-bottom:0;mso-position-horizontal:absolute;mso-position-horizontal-relative:page;mso-position-vertical:absolute;mso-position-vertical-relative:text;mso-width-percent:0;mso-height-percent:0;mso-width-relative:margin;mso-height-relative:margin;v-text-anchor:top" o:gfxdata="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" adj="6722,19473" fillcolor="#002060" strokecolor="#1f3763 [1604]" strokeweight="1pt">
                 <v:textbox>
                   <w:txbxContent>
                     <w:p>
@@ -15263,121 +15201,11 @@
           </mc:Choice>
           <mc:Fallback>
             <w:pict>
-              <v:shape w14:anchorId="7B4291C9" id="Triangle 34" o:spid="_x0000_s1026" type="#_x0000_t5" style="position:absolute;margin-left:503.9pt;margin-top:22.25pt;width:22.25pt;height:13.85pt;z-index:251934720;visibility:visible;mso-wrap-style:square;mso-width-percent:0;mso-height-percent:0;mso-wrap-distance-left:9pt;mso-wrap-distance-top:0;mso-wrap-distance-right:9pt;mso-wrap-distance-bottom:0;mso-position-horizontal:absolute;mso-position-horizontal-relative:text;mso-position-vertical:absolute;mso-position-vertical-relative:text;mso-width-percent:0;mso-height-percent:0;mso-width-relative:margin;mso-height-relative:margin;v-text-anchor:middle" o:gfxdata="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" fillcolor="#002060" stroked="f" strokeweight="1pt"/>
+              <v:shape w14:anchorId="7B4291C9" id="Triangle 34" o:spid="_x0000_s1026" type="#_x0000_t5" style="position:absolute;margin-left:503.9pt;margin-top:22.25pt;width:22.25pt;height:13.85pt;z-index:251934720;visibility:visible;mso-wrap-style:square;mso-width-percent:0;mso-height-percent:0;mso-wrap-distance-left:9pt;mso-wrap-distance-top:0;mso-wrap-distance-right:9pt;mso-wrap-distance-bottom:0;mso-position-horizontal:absolute;mso-position-horizontal-relative:text;mso-position-vertical:absolute;mso-position-vertical-relative:text;mso-width-percent:0;mso-height-percent:0;mso-width-relative:margin;mso-height-relative:margin;v-text-anchor:middle" o:gfxdata="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" fillcolor="#002060" stroked="f" strokeweight="1pt"/>
             </w:pict>
           </mc:Fallback>
         </mc:AlternateContent>
       </w:r>
-    </w:p>
-    <w:p>
-      <w:pPr>
-        <w:tabs>
-          <w:tab w:val="left" w:pos="2196"/>
-        </w:tabs>
-        <w:rPr>
-          <w:rFonts w:ascii="Aharoni" w:hAnsi="Aharoni" w:cs="Aharoni"/>
-          <w:sz w:val="48"/>
-          <w:szCs w:val="48"/>
-        </w:rPr>
-      </w:pPr>
-    </w:p>
-    <w:p>
-      <w:pPr>
-        <w:tabs>
-          <w:tab w:val="left" w:pos="2196"/>
-        </w:tabs>
-        <w:rPr>
-          <w:rFonts w:ascii="Aharoni" w:hAnsi="Aharoni" w:cs="Aharoni"/>
-          <w:sz w:val="48"/>
-          <w:szCs w:val="48"/>
-        </w:rPr>
-      </w:pPr>
-    </w:p>
-    <w:p>
-      <w:pPr>
-        <w:tabs>
-          <w:tab w:val="left" w:pos="2196"/>
-        </w:tabs>
-        <w:rPr>
-          <w:rFonts w:ascii="Aharoni" w:hAnsi="Aharoni" w:cs="Aharoni"/>
-          <w:sz w:val="48"/>
-          <w:szCs w:val="48"/>
-        </w:rPr>
-      </w:pPr>
-    </w:p>
-    <w:p>
-      <w:pPr>
-        <w:tabs>
-          <w:tab w:val="left" w:pos="2196"/>
-        </w:tabs>
-        <w:rPr>
-          <w:rFonts w:ascii="Aharoni" w:hAnsi="Aharoni" w:cs="Aharoni"/>
-          <w:sz w:val="48"/>
-          <w:szCs w:val="48"/>
-        </w:rPr>
-      </w:pPr>
-    </w:p>
-    <w:p>
-      <w:pPr>
-        <w:tabs>
-          <w:tab w:val="left" w:pos="2196"/>
-        </w:tabs>
-        <w:rPr>
-          <w:rFonts w:ascii="Aharoni" w:hAnsi="Aharoni" w:cs="Aharoni"/>
-          <w:sz w:val="48"/>
-          <w:szCs w:val="48"/>
-        </w:rPr>
-      </w:pPr>
-    </w:p>
-    <w:p>
-      <w:pPr>
-        <w:tabs>
-          <w:tab w:val="left" w:pos="2196"/>
-        </w:tabs>
-        <w:rPr>
-          <w:rFonts w:ascii="Aharoni" w:hAnsi="Aharoni" w:cs="Aharoni"/>
-          <w:sz w:val="48"/>
-          <w:szCs w:val="48"/>
-        </w:rPr>
-      </w:pPr>
-    </w:p>
-    <w:p>
-      <w:pPr>
-        <w:tabs>
-          <w:tab w:val="left" w:pos="2196"/>
-        </w:tabs>
-        <w:rPr>
-          <w:rFonts w:ascii="Aharoni" w:hAnsi="Aharoni" w:cs="Aharoni"/>
-          <w:sz w:val="48"/>
-          <w:szCs w:val="48"/>
-        </w:rPr>
-      </w:pPr>
-    </w:p>
-    <w:p>
-      <w:pPr>
-        <w:jc w:val="center"/>
-      </w:pPr>
-      <w:r>
-        <w:rPr>
-          <w:rFonts w:ascii="Aharoni" w:hAnsi="Aharoni" w:cs="Aharoni"/>
-          <w:sz w:val="48"/>
-          <w:szCs w:val="48"/>
-        </w:rPr>
-        <w:tab/>
-      </w:r>
-    </w:p>
-    <w:p>
-      <w:pPr>
-        <w:tabs>
-          <w:tab w:val="left" w:pos="2196"/>
-        </w:tabs>
-        <w:rPr>
-          <w:rFonts w:ascii="Aharoni" w:hAnsi="Aharoni" w:cs="Aharoni"/>
-          <w:sz w:val="48"/>
-          <w:szCs w:val="48"/>
-          <w:lang w:val="en-US"/>
-        </w:rPr>
-      </w:pPr>
     </w:p>
     <w:sectPr>
       <w:pgSz w:w="11906" w:h="16838"/>
@@ -15443,7 +15271,7 @@
 <w:numbering xmlns:wpc="http://schemas.microsoft.com/office/word/2010/wordprocessingCanvas" xmlns:cx="http://schemas.microsoft.com/office/drawing/2014/chartex" xmlns:cx1="http://schemas.microsoft.com/office/drawing/2015/9/8/chartex" xmlns:cx2="http://schemas.microsoft.com/office/drawing/2015/10/21/chartex" xmlns:cx3="http://schemas.microsoft.com/office/drawing/2016/5/9/chartex" xmlns:cx4="http://schemas.microsoft.com/office/drawing/2016/5/10/chartex" xmlns:cx5="http://schemas.microsoft.com/office/drawing/2016/5/11/chartex" xmlns:cx6="http://schemas.microsoft.com/office/drawing/2016/5/12/chartex" xmlns:cx7="http://schemas.microsoft.com/office/drawing/2016/5/13/chartex" xmlns:cx8="http://schemas.microsoft.com/office/drawing/2016/5/14/chartex" xmlns:mc="http://schemas.openxmlformats.org/markup-compatibility/2006" xmlns:aink="http://schemas.microsoft.com/office/drawing/2016/ink" xmlns:am3d="http://schemas.microsoft.com/office/drawing/2017/model3d" xmlns:o="urn:schemas-microsoft-com:office:office" xmlns:oel="http://schemas.microsoft.com/office/2019/extlst" xmlns:r="http://schemas.openxmlformats.org/officeDocument/2006/relationships" xmlns:m="http://schemas.openxmlformats.org/officeDocument/2006/math" xmlns:v="urn:schemas-microsoft-com:vml" xmlns:wp14="http://schemas.microsoft.com/office/word/2010/wordprocessingDrawing" xmlns:wp="http://schemas.openxmlformats.org/drawingml/2006/wordprocessingDrawing" xmlns:w10="urn:schemas-microsoft-com:office:word" xmlns:w="http://schemas.openxmlformats.org/wordprocessingml/2006/main" xmlns:w14="http://schemas.microsoft.com/office/word/2010/wordml" xmlns:w15="http://schemas.microsoft.com/office/word/2012/wordml" xmlns:w16cex="http://schemas.microsoft.com/office/word/2018/wordml/cex" xmlns:w16cid="http://schemas.microsoft.com/office/word/2016/wordml/cid" xmlns:w16="http://schemas.microsoft.com/office/word/2018/wordml" xmlns:w16sdtdh="http://schemas.microsoft.com/office/word/2020/wordml/sdtdatahash" xmlns:w16se="http://schemas.microsoft.com/office/word/2015/wordml/symex" xmlns:wpg="http://schemas.microsoft.com/office/word/2010/wordprocessingGroup" xmlns:wpi="http://schemas.microsoft.com/office/word/2010/wordprocessingInk" xmlns:wne="http://schemas.microsoft.com/office/word/2006/wordml" xmlns:wps="http://schemas.microsoft.com/office/word/2010/wordprocessingShape" mc:Ignorable="w14 w15 w16se w16cid w16 w16cex w16sdtdh wp14">
   <w:numPicBullet w:numPicBulletId="0">
     <w:pict>
-      <v:shapetype w14:anchorId="116E200F" id="_x0000_t75" coordsize="21600,21600" o:spt="75" o:preferrelative="t" path="m@4@5l@4@11@9@11@9@5xe" filled="f" stroked="f">
+      <v:shapetype id="_x0000_t75" coordsize="21600,21600" o:spt="75" o:preferrelative="t" path="m@4@5l@4@11@9@11@9@5xe" filled="f" stroked="f">
         <v:stroke joinstyle="miter"/>
         <v:formulas>
           <v:f eqn="if lineDrawn pixelLineWidth 0"/>
@@ -15462,7 +15290,7 @@
         <v:path o:extrusionok="f" gradientshapeok="t" o:connecttype="rect"/>
         <o:lock v:ext="edit" aspectratio="t"/>
       </v:shapetype>
-      <v:shape id="_x0000_i1040" type="#_x0000_t75" alt="Star with solid fill" style="width:20pt;height:22pt;visibility:visible" o:bullet="t">
+      <v:shape id="_x0000_i1037" type="#_x0000_t75" alt="Star with solid fill" style="width:20pt;height:22pt;visibility:visible" o:bullet="t">
         <v:imagedata r:id="rId1" o:title=""/>
       </v:shape>
     </w:pict>

</xml_diff>